<commit_message>
Updated guide to include SQL data insertion instruction for wrapper generation
</commit_message>
<xml_diff>
--- a/ISVTestSDK/How to Generate Wrappers.docx
+++ b/ISVTestSDK/How to Generate Wrappers.docx
@@ -115,13 +115,8 @@
         <w:t>s</w:t>
       </w:r>
       <w:r>
-        <w:t xml:space="preserve"> of the </w:t>
-      </w:r>
-      <w:proofErr w:type="spellStart"/>
-      <w:r>
-        <w:t>ClassGenerator</w:t>
-      </w:r>
-      <w:proofErr w:type="spellEnd"/>
+        <w:t xml:space="preserve"> of the ClassGenerator</w:t>
+      </w:r>
     </w:p>
     <w:p>
       <w:pPr>
@@ -206,33 +201,11 @@
         </w:rPr>
         <w:t xml:space="preserve">version specific </w:t>
       </w:r>
-      <w:proofErr w:type="spellStart"/>
       <w:r>
         <w:rPr>
           <w:u w:val="single"/>
         </w:rPr>
-        <w:t>GeneratedWrappers.Acumatica</w:t>
-      </w:r>
-      <w:proofErr w:type="spellEnd"/>
-      <w:r>
-        <w:rPr>
-          <w:u w:val="single"/>
-        </w:rPr>
-        <w:t xml:space="preserve"> </w:t>
-      </w:r>
-      <w:proofErr w:type="spellStart"/>
-      <w:r>
-        <w:rPr>
-          <w:u w:val="single"/>
-        </w:rPr>
-        <w:t>nuget</w:t>
-      </w:r>
-      <w:proofErr w:type="spellEnd"/>
-      <w:r>
-        <w:rPr>
-          <w:u w:val="single"/>
-        </w:rPr>
-        <w:t xml:space="preserve"> package</w:t>
+        <w:t>GeneratedWrappers.Acumatica nuget package</w:t>
       </w:r>
       <w:r>
         <w:rPr>
@@ -276,14 +249,12 @@
       <w:r>
         <w:t xml:space="preserve">Edit </w:t>
       </w:r>
-      <w:proofErr w:type="spellStart"/>
       <w:r>
         <w:rPr>
           <w:highlight w:val="yellow"/>
         </w:rPr>
         <w:t>ClassGenerator.exe.config</w:t>
       </w:r>
-      <w:proofErr w:type="spellEnd"/>
       <w:r>
         <w:t xml:space="preserve"> (do not modify classgenerator.xml..)</w:t>
       </w:r>
@@ -336,23 +307,7 @@
           <w:sz w:val="18"/>
           <w:szCs w:val="18"/>
         </w:rPr>
-        <w:t xml:space="preserve">  &lt;</w:t>
-      </w:r>
-      <w:proofErr w:type="spellStart"/>
-      <w:r>
-        <w:rPr>
-          <w:sz w:val="18"/>
-          <w:szCs w:val="18"/>
-        </w:rPr>
-        <w:t>appSettings</w:t>
-      </w:r>
-      <w:proofErr w:type="spellEnd"/>
-      <w:r>
-        <w:rPr>
-          <w:sz w:val="18"/>
-          <w:szCs w:val="18"/>
-        </w:rPr>
-        <w:t>&gt;</w:t>
+        <w:t xml:space="preserve">  &lt;appSettings&gt;</w:t>
       </w:r>
     </w:p>
     <w:p>
@@ -369,23 +324,7 @@
           <w:sz w:val="18"/>
           <w:szCs w:val="18"/>
         </w:rPr>
-        <w:t xml:space="preserve">    &lt;add key="</w:t>
-      </w:r>
-      <w:proofErr w:type="spellStart"/>
-      <w:r>
-        <w:rPr>
-          <w:sz w:val="18"/>
-          <w:szCs w:val="18"/>
-        </w:rPr>
-        <w:t>SitePhysicalPath</w:t>
-      </w:r>
-      <w:proofErr w:type="spellEnd"/>
-      <w:r>
-        <w:rPr>
-          <w:sz w:val="18"/>
-          <w:szCs w:val="18"/>
-        </w:rPr>
-        <w:t>" value="</w:t>
+        <w:t xml:space="preserve">    &lt;add key="SitePhysicalPath" value="</w:t>
       </w:r>
       <w:r>
         <w:rPr>
@@ -417,23 +356,7 @@
           <w:sz w:val="18"/>
           <w:szCs w:val="18"/>
         </w:rPr>
-        <w:t xml:space="preserve">    &lt;add key="</w:t>
-      </w:r>
-      <w:proofErr w:type="spellStart"/>
-      <w:r>
-        <w:rPr>
-          <w:sz w:val="18"/>
-          <w:szCs w:val="18"/>
-        </w:rPr>
-        <w:t>GenResultPath</w:t>
-      </w:r>
-      <w:proofErr w:type="spellEnd"/>
-      <w:r>
-        <w:rPr>
-          <w:sz w:val="18"/>
-          <w:szCs w:val="18"/>
-        </w:rPr>
-        <w:t>" value="</w:t>
+        <w:t xml:space="preserve">    &lt;add key="GenResultPath" value="</w:t>
       </w:r>
       <w:r>
         <w:rPr>
@@ -467,7 +390,6 @@
         </w:rPr>
         <w:t xml:space="preserve">    &lt;add key="Username" value="</w:t>
       </w:r>
-      <w:proofErr w:type="spellStart"/>
       <w:r>
         <w:rPr>
           <w:sz w:val="18"/>
@@ -484,7 +406,6 @@
         </w:rPr>
         <w:t>@Company</w:t>
       </w:r>
-      <w:proofErr w:type="spellEnd"/>
       <w:r>
         <w:rPr>
           <w:sz w:val="18"/>
@@ -514,15 +435,7 @@
           <w:sz w:val="18"/>
           <w:szCs w:val="18"/>
         </w:rPr>
-        <w:t xml:space="preserve">    &lt;add key="Namespace" value="</w:t>
-      </w:r>
-      <w:proofErr w:type="spellStart"/>
-      <w:r>
-        <w:rPr>
-          <w:sz w:val="18"/>
-          <w:szCs w:val="18"/>
-        </w:rPr>
-        <w:t>GeneratedWrappers.</w:t>
+        <w:t xml:space="preserve">    &lt;add key="Namespace" value="GeneratedWrappers.</w:t>
       </w:r>
       <w:r>
         <w:rPr>
@@ -532,7 +445,6 @@
         </w:rPr>
         <w:t>ISVSOLUTIONNAME</w:t>
       </w:r>
-      <w:proofErr w:type="spellEnd"/>
       <w:r>
         <w:rPr>
           <w:sz w:val="18"/>
@@ -555,23 +467,7 @@
           <w:sz w:val="18"/>
           <w:szCs w:val="18"/>
         </w:rPr>
-        <w:t xml:space="preserve">    &lt;add key="</w:t>
-      </w:r>
-      <w:proofErr w:type="spellStart"/>
-      <w:r>
-        <w:rPr>
-          <w:sz w:val="18"/>
-          <w:szCs w:val="18"/>
-        </w:rPr>
-        <w:t>ClearOutput</w:t>
-      </w:r>
-      <w:proofErr w:type="spellEnd"/>
-      <w:r>
-        <w:rPr>
-          <w:sz w:val="18"/>
-          <w:szCs w:val="18"/>
-        </w:rPr>
-        <w:t>" value="false" /&gt;</w:t>
+        <w:t xml:space="preserve">    &lt;add key="ClearOutput" value="false" /&gt;</w:t>
       </w:r>
     </w:p>
     <w:p>
@@ -588,23 +484,7 @@
           <w:sz w:val="18"/>
           <w:szCs w:val="18"/>
         </w:rPr>
-        <w:t xml:space="preserve">      &lt;add key="</w:t>
-      </w:r>
-      <w:proofErr w:type="spellStart"/>
-      <w:r>
-        <w:rPr>
-          <w:sz w:val="18"/>
-          <w:szCs w:val="18"/>
-        </w:rPr>
-        <w:t>FilenameFilter</w:t>
-      </w:r>
-      <w:proofErr w:type="spellEnd"/>
-      <w:r>
-        <w:rPr>
-          <w:sz w:val="18"/>
-          <w:szCs w:val="18"/>
-        </w:rPr>
-        <w:t>" value="</w:t>
+        <w:t xml:space="preserve">      &lt;add key="FilenameFilter" value="</w:t>
       </w:r>
       <w:r>
         <w:rPr>
@@ -636,23 +516,7 @@
           <w:sz w:val="18"/>
           <w:szCs w:val="18"/>
         </w:rPr>
-        <w:t xml:space="preserve">    &lt;!--&lt;add key="</w:t>
-      </w:r>
-      <w:proofErr w:type="spellStart"/>
-      <w:r>
-        <w:rPr>
-          <w:sz w:val="18"/>
-          <w:szCs w:val="18"/>
-        </w:rPr>
-        <w:t>PagesList</w:t>
-      </w:r>
-      <w:proofErr w:type="spellEnd"/>
-      <w:r>
-        <w:rPr>
-          <w:sz w:val="18"/>
-          <w:szCs w:val="18"/>
-        </w:rPr>
-        <w:t>" value="list.txt"/&gt;</w:t>
+        <w:t xml:space="preserve">    &lt;!--&lt;add key="PagesList" value="list.txt"/&gt;</w:t>
       </w:r>
     </w:p>
     <w:p>
@@ -669,23 +533,7 @@
           <w:sz w:val="18"/>
           <w:szCs w:val="18"/>
         </w:rPr>
-        <w:t xml:space="preserve">    &lt;add key="</w:t>
-      </w:r>
-      <w:proofErr w:type="spellStart"/>
-      <w:r>
-        <w:rPr>
-          <w:sz w:val="18"/>
-          <w:szCs w:val="18"/>
-        </w:rPr>
-        <w:t>PagesListAttribute</w:t>
-      </w:r>
-      <w:proofErr w:type="spellEnd"/>
-      <w:r>
-        <w:rPr>
-          <w:sz w:val="18"/>
-          <w:szCs w:val="18"/>
-        </w:rPr>
-        <w:t>" value="exclude"/&gt;</w:t>
+        <w:t xml:space="preserve">    &lt;add key="PagesListAttribute" value="exclude"/&gt;</w:t>
       </w:r>
     </w:p>
     <w:p>
@@ -702,23 +550,7 @@
           <w:sz w:val="18"/>
           <w:szCs w:val="18"/>
         </w:rPr>
-        <w:t xml:space="preserve">    &lt;add key="</w:t>
-      </w:r>
-      <w:proofErr w:type="spellStart"/>
-      <w:r>
-        <w:rPr>
-          <w:sz w:val="18"/>
-          <w:szCs w:val="18"/>
-        </w:rPr>
-        <w:t>PagesListAttribute</w:t>
-      </w:r>
-      <w:proofErr w:type="spellEnd"/>
-      <w:r>
-        <w:rPr>
-          <w:sz w:val="18"/>
-          <w:szCs w:val="18"/>
-        </w:rPr>
-        <w:t>" value="include"/&gt;</w:t>
+        <w:t xml:space="preserve">    &lt;add key="PagesListAttribute" value="include"/&gt;</w:t>
       </w:r>
     </w:p>
     <w:p>
@@ -735,23 +567,7 @@
           <w:sz w:val="18"/>
           <w:szCs w:val="18"/>
         </w:rPr>
-        <w:t xml:space="preserve">    &lt;add key="</w:t>
-      </w:r>
-      <w:proofErr w:type="spellStart"/>
-      <w:r>
-        <w:rPr>
-          <w:sz w:val="18"/>
-          <w:szCs w:val="18"/>
-        </w:rPr>
-        <w:t>PagesParameters</w:t>
-      </w:r>
-      <w:proofErr w:type="spellEnd"/>
-      <w:r>
-        <w:rPr>
-          <w:sz w:val="18"/>
-          <w:szCs w:val="18"/>
-        </w:rPr>
-        <w:t>" value="ParamsPP.txt"/&gt;</w:t>
+        <w:t xml:space="preserve">    &lt;add key="PagesParameters" value="ParamsPP.txt"/&gt;</w:t>
       </w:r>
     </w:p>
     <w:p>
@@ -768,23 +584,7 @@
           <w:sz w:val="18"/>
           <w:szCs w:val="18"/>
         </w:rPr>
-        <w:t xml:space="preserve">    &lt;add key="</w:t>
-      </w:r>
-      <w:proofErr w:type="spellStart"/>
-      <w:r>
-        <w:rPr>
-          <w:sz w:val="18"/>
-          <w:szCs w:val="18"/>
-        </w:rPr>
-        <w:t>GenericInquiryParameters</w:t>
-      </w:r>
-      <w:proofErr w:type="spellEnd"/>
-      <w:r>
-        <w:rPr>
-          <w:sz w:val="18"/>
-          <w:szCs w:val="18"/>
-        </w:rPr>
-        <w:t>" value="ParamsGI.txt"/&gt;--&gt;</w:t>
+        <w:t xml:space="preserve">    &lt;add key="GenericInquiryParameters" value="ParamsGI.txt"/&gt;--&gt;</w:t>
       </w:r>
     </w:p>
     <w:p>
@@ -801,23 +601,7 @@
           <w:sz w:val="18"/>
           <w:szCs w:val="18"/>
         </w:rPr>
-        <w:t xml:space="preserve">  &lt;/</w:t>
-      </w:r>
-      <w:proofErr w:type="spellStart"/>
-      <w:r>
-        <w:rPr>
-          <w:sz w:val="18"/>
-          <w:szCs w:val="18"/>
-        </w:rPr>
-        <w:t>appSettings</w:t>
-      </w:r>
-      <w:proofErr w:type="spellEnd"/>
-      <w:r>
-        <w:rPr>
-          <w:sz w:val="18"/>
-          <w:szCs w:val="18"/>
-        </w:rPr>
-        <w:t>&gt;</w:t>
+        <w:t xml:space="preserve">  &lt;/appSettings&gt;</w:t>
       </w:r>
     </w:p>
     <w:p>
@@ -851,55 +635,7 @@
           <w:sz w:val="18"/>
           <w:szCs w:val="18"/>
         </w:rPr>
-        <w:t xml:space="preserve">    &lt;</w:t>
-      </w:r>
-      <w:proofErr w:type="spellStart"/>
-      <w:r>
-        <w:rPr>
-          <w:sz w:val="18"/>
-          <w:szCs w:val="18"/>
-        </w:rPr>
-        <w:t>supportedRuntime</w:t>
-      </w:r>
-      <w:proofErr w:type="spellEnd"/>
-      <w:r>
-        <w:rPr>
-          <w:sz w:val="18"/>
-          <w:szCs w:val="18"/>
-        </w:rPr>
-        <w:t xml:space="preserve"> version="v4.0" </w:t>
-      </w:r>
-      <w:proofErr w:type="spellStart"/>
-      <w:r>
-        <w:rPr>
-          <w:sz w:val="18"/>
-          <w:szCs w:val="18"/>
-        </w:rPr>
-        <w:t>sku</w:t>
-      </w:r>
-      <w:proofErr w:type="spellEnd"/>
-      <w:r>
-        <w:rPr>
-          <w:sz w:val="18"/>
-          <w:szCs w:val="18"/>
-        </w:rPr>
-        <w:t>=".</w:t>
-      </w:r>
-      <w:proofErr w:type="spellStart"/>
-      <w:r>
-        <w:rPr>
-          <w:sz w:val="18"/>
-          <w:szCs w:val="18"/>
-        </w:rPr>
-        <w:t>NETFramework,Version</w:t>
-      </w:r>
-      <w:proofErr w:type="spellEnd"/>
-      <w:r>
-        <w:rPr>
-          <w:sz w:val="18"/>
-          <w:szCs w:val="18"/>
-        </w:rPr>
-        <w:t>=v4.8" /&gt;</w:t>
+        <w:t xml:space="preserve">    &lt;supportedRuntime version="v4.0" sku=".NETFramework,Version=v4.8" /&gt;</w:t>
       </w:r>
     </w:p>
     <w:p>
@@ -974,11 +710,9 @@
       <w:r>
         <w:t xml:space="preserve">screens you need to use during your test in the </w:t>
       </w:r>
-      <w:proofErr w:type="spellStart"/>
       <w:r>
         <w:t>FilenameFilter</w:t>
       </w:r>
-      <w:proofErr w:type="spellEnd"/>
       <w:r>
         <w:t xml:space="preserve"> attribute. As well as fill the other attributes with your sites correct information.</w:t>
       </w:r>
@@ -995,15 +729,7 @@
         <w:t>Double</w:t>
       </w:r>
       <w:r>
-        <w:t xml:space="preserve"> click the </w:t>
-      </w:r>
-      <w:proofErr w:type="spellStart"/>
-      <w:r>
-        <w:t>ClassGenerator</w:t>
-      </w:r>
-      <w:proofErr w:type="spellEnd"/>
-      <w:r>
-        <w:t xml:space="preserve"> folder </w:t>
+        <w:t xml:space="preserve"> click the ClassGenerator folder </w:t>
       </w:r>
       <w:r>
         <w:t>to start the Wrapper Generation Process</w:t>
@@ -1113,15 +839,7 @@
         <w:t xml:space="preserve"> will </w:t>
       </w:r>
       <w:r>
-        <w:t xml:space="preserve">break the sites </w:t>
-      </w:r>
-      <w:proofErr w:type="spellStart"/>
-      <w:r>
-        <w:t>web.config</w:t>
-      </w:r>
-      <w:proofErr w:type="spellEnd"/>
-      <w:r>
-        <w:t>.</w:t>
+        <w:t>break the sites web.config.</w:t>
       </w:r>
     </w:p>
     <w:p>
@@ -1155,20 +873,86 @@
           <w:u w:val="single"/>
         </w:rPr>
         <w:lastRenderedPageBreak/>
-        <w:t>PagesWithParameters.txt</w:t>
-      </w:r>
-    </w:p>
-    <w:p>
-      <w:r>
-        <w:t>&lt;add key="</w:t>
-      </w:r>
-      <w:proofErr w:type="spellStart"/>
-      <w:r>
-        <w:t>PagesParameters</w:t>
-      </w:r>
-      <w:proofErr w:type="spellEnd"/>
-      <w:r>
-        <w:t>" value="PagesWithParameters.txt"/&gt;</w:t>
+        <w:t>Screens that require initial configuration:</w:t>
+      </w:r>
+    </w:p>
+    <w:p>
+      <w:r>
+        <w:t>If your screen is inaccessible on the website, Wrapper Generation will skip the screen.</w:t>
+      </w:r>
+    </w:p>
+    <w:p>
+      <w:r>
+        <w:t>To</w:t>
+      </w:r>
+      <w:r>
+        <w:t xml:space="preserve"> config</w:t>
+      </w:r>
+      <w:r>
+        <w:t xml:space="preserve"> your custom screen</w:t>
+      </w:r>
+      <w:r>
+        <w:t xml:space="preserve"> </w:t>
+      </w:r>
+      <w:r>
+        <w:t>to be accessible</w:t>
+      </w:r>
+      <w:r>
+        <w:t xml:space="preserve">. </w:t>
+      </w:r>
+      <w:r>
+        <w:t>Include</w:t>
+      </w:r>
+      <w:r>
+        <w:t xml:space="preserve"> SQL to insert the data</w:t>
+      </w:r>
+      <w:r>
+        <w:t xml:space="preserve"> </w:t>
+      </w:r>
+      <w:r>
+        <w:t>in</w:t>
+      </w:r>
+      <w:r>
+        <w:t xml:space="preserve"> the BeforeExecute() of the test</w:t>
+      </w:r>
+      <w:r>
+        <w:t xml:space="preserve"> - Support.GetSite().RunSqlScript($@"INSERT [dbo].[TABLE] ([CompanyID], [ApiKey], [ApiURL]) VALUES (2, N'8fds86256hh7j8f78ds8f', N'https://sandbox.testsite.com/api/v4');");</w:t>
+      </w:r>
+    </w:p>
+    <w:p>
+      <w:pPr>
+        <w:rPr>
+          <w:b/>
+          <w:bCs/>
+          <w:sz w:val="28"/>
+          <w:szCs w:val="28"/>
+          <w:u w:val="single"/>
+        </w:rPr>
+      </w:pPr>
+      <w:r>
+        <w:rPr>
+          <w:b/>
+          <w:bCs/>
+          <w:sz w:val="28"/>
+          <w:szCs w:val="28"/>
+          <w:u w:val="single"/>
+        </w:rPr>
+        <w:t>P</w:t>
+      </w:r>
+      <w:r>
+        <w:rPr>
+          <w:b/>
+          <w:bCs/>
+          <w:sz w:val="28"/>
+          <w:szCs w:val="28"/>
+          <w:u w:val="single"/>
+        </w:rPr>
+        <w:t>agesWithParameters.txt</w:t>
+      </w:r>
+    </w:p>
+    <w:p>
+      <w:r>
+        <w:t>&lt;add key="PagesParameters" value="PagesWithParameters.txt"/&gt;</w:t>
       </w:r>
     </w:p>
     <w:p>
@@ -1214,15 +998,7 @@
           </w:tcPr>
           <w:p>
             <w:r>
-              <w:t>CR306010 ?</w:t>
-            </w:r>
-            <w:proofErr w:type="spellStart"/>
-            <w:r>
-              <w:t>TaskID</w:t>
-            </w:r>
-            <w:proofErr w:type="spellEnd"/>
-            <w:r>
-              <w:t>=29&amp;RefNoteID=764</w:t>
+              <w:t>CR306010 ?TaskID=29&amp;RefNoteID=764</w:t>
             </w:r>
           </w:p>
           <w:p>
@@ -1256,15 +1032,7 @@
     </w:p>
     <w:p>
       <w:r>
-        <w:t>&lt;add key="</w:t>
-      </w:r>
-      <w:proofErr w:type="spellStart"/>
-      <w:r>
-        <w:t>GenericInquiryParameters</w:t>
-      </w:r>
-      <w:proofErr w:type="spellEnd"/>
-      <w:r>
-        <w:t>" value="GenericInquiriesWithParameters.txt"/&gt;</w:t>
+        <w:t>&lt;add key="GenericInquiryParameters" value="GenericInquiriesWithParameters.txt"/&gt;</w:t>
       </w:r>
     </w:p>
     <w:p>
@@ -1424,36 +1192,13 @@
           <w:szCs w:val="28"/>
           <w:u w:val="single"/>
         </w:rPr>
-        <w:t xml:space="preserve">All possible </w:t>
-      </w:r>
-      <w:proofErr w:type="spellStart"/>
-      <w:r>
-        <w:rPr>
-          <w:b/>
-          <w:bCs/>
-          <w:sz w:val="28"/>
-          <w:szCs w:val="28"/>
-          <w:u w:val="single"/>
-        </w:rPr>
-        <w:t>ClassGenerator.exe.config</w:t>
-      </w:r>
-      <w:proofErr w:type="spellEnd"/>
-      <w:r>
-        <w:rPr>
-          <w:b/>
-          <w:bCs/>
-          <w:sz w:val="28"/>
-          <w:szCs w:val="28"/>
-          <w:u w:val="single"/>
-        </w:rPr>
-        <w:t xml:space="preserve"> Variables:</w:t>
+        <w:t>All possible ClassGenerator.exe.config Variables:</w:t>
       </w:r>
     </w:p>
     <w:p>
       <w:r>
         <w:t xml:space="preserve">You can use the following keys in the </w:t>
       </w:r>
-      <w:proofErr w:type="spellStart"/>
       <w:r>
         <w:rPr>
           <w:i/>
@@ -1461,7 +1206,6 @@
         </w:rPr>
         <w:t>ClassGenerator.exe.config</w:t>
       </w:r>
-      <w:proofErr w:type="spellEnd"/>
       <w:r>
         <w:t xml:space="preserve"> file to configure the generation of page wrappers. </w:t>
       </w:r>
@@ -1512,6 +1256,7 @@
                 <w:b/>
                 <w:bCs/>
               </w:rPr>
+              <w:lastRenderedPageBreak/>
               <w:t>Key</w:t>
             </w:r>
           </w:p>
@@ -1655,11 +1400,9 @@
             <w:hideMark/>
           </w:tcPr>
           <w:p>
-            <w:proofErr w:type="spellStart"/>
             <w:r>
               <w:t>SitePhysicalPath</w:t>
             </w:r>
-            <w:proofErr w:type="spellEnd"/>
           </w:p>
         </w:tc>
         <w:tc>
@@ -1698,15 +1441,7 @@
           </w:tcPr>
           <w:p>
             <w:r>
-              <w:t>&lt;add key="</w:t>
-            </w:r>
-            <w:proofErr w:type="spellStart"/>
-            <w:r>
-              <w:t>SitePhysicalPath</w:t>
-            </w:r>
-            <w:proofErr w:type="spellEnd"/>
-            <w:r>
-              <w:t>" value="C:\Program Files (x86)\Acumatica ERP\demo"/&gt;</w:t>
+              <w:t>&lt;add key="SitePhysicalPath" value="C:\Program Files (x86)\Acumatica ERP\demo"/&gt;</w:t>
             </w:r>
           </w:p>
         </w:tc>
@@ -1723,12 +1458,9 @@
             <w:hideMark/>
           </w:tcPr>
           <w:p>
-            <w:proofErr w:type="spellStart"/>
-            <w:r>
-              <w:lastRenderedPageBreak/>
+            <w:r>
               <w:t>GenResultPath</w:t>
             </w:r>
-            <w:proofErr w:type="spellEnd"/>
           </w:p>
         </w:tc>
         <w:tc>
@@ -1767,15 +1499,7 @@
           </w:tcPr>
           <w:p>
             <w:r>
-              <w:t>&lt;add key="</w:t>
-            </w:r>
-            <w:proofErr w:type="spellStart"/>
-            <w:r>
-              <w:t>GenResultPath</w:t>
-            </w:r>
-            <w:proofErr w:type="spellEnd"/>
-            <w:r>
-              <w:t>" value="C:\Output"/&gt;</w:t>
+              <w:t>&lt;add key="GenResultPath" value="C:\Output"/&gt;</w:t>
             </w:r>
           </w:p>
         </w:tc>
@@ -1793,13 +1517,8 @@
             <w:hideMark/>
           </w:tcPr>
           <w:p>
-            <w:proofErr w:type="spellStart"/>
-            <w:r>
-              <w:t>UserName</w:t>
-            </w:r>
-            <w:proofErr w:type="spellEnd"/>
-            <w:r>
-              <w:t> </w:t>
+            <w:r>
+              <w:t>UserName </w:t>
             </w:r>
           </w:p>
         </w:tc>
@@ -1817,31 +1536,7 @@
           </w:p>
           <w:p>
             <w:r>
-              <w:t xml:space="preserve">If you need to log in to a specific company, you should specify the user name in the following format: </w:t>
-            </w:r>
-            <w:proofErr w:type="spellStart"/>
-            <w:r>
-              <w:t>UserName@CompanyName</w:t>
-            </w:r>
-            <w:proofErr w:type="spellEnd"/>
-            <w:r>
-              <w:t xml:space="preserve">, where </w:t>
-            </w:r>
-            <w:proofErr w:type="spellStart"/>
-            <w:r>
-              <w:t>UserName</w:t>
-            </w:r>
-            <w:proofErr w:type="spellEnd"/>
-            <w:r>
-              <w:t xml:space="preserve"> is replaced with the name of the user, and </w:t>
-            </w:r>
-            <w:proofErr w:type="spellStart"/>
-            <w:r>
-              <w:t>CompanyName</w:t>
-            </w:r>
-            <w:proofErr w:type="spellEnd"/>
-            <w:r>
-              <w:t xml:space="preserve"> is replaced with the name of the company to which you want to log in.</w:t>
+              <w:t>If you need to log in to a specific company, you should specify the user name in the following format: UserName@CompanyName, where UserName is replaced with the name of the user, and CompanyName is replaced with the name of the company to which you want to log in.</w:t>
             </w:r>
           </w:p>
         </w:tc>
@@ -1870,15 +1565,7 @@
           </w:tcPr>
           <w:p>
             <w:r>
-              <w:t>&lt;add key="</w:t>
-            </w:r>
-            <w:proofErr w:type="spellStart"/>
-            <w:r>
-              <w:t>UserName</w:t>
-            </w:r>
-            <w:proofErr w:type="spellEnd"/>
-            <w:r>
-              <w:t>" value="admin"/&gt;</w:t>
+              <w:t>&lt;add key="UserName" value="admin"/&gt;</w:t>
             </w:r>
           </w:p>
         </w:tc>
@@ -1923,23 +1610,7 @@
           </w:tcPr>
           <w:p>
             <w:r>
-              <w:t>&lt;add key="</w:t>
-            </w:r>
-            <w:proofErr w:type="spellStart"/>
-            <w:r>
-              <w:t>UserName</w:t>
-            </w:r>
-            <w:proofErr w:type="spellEnd"/>
-            <w:r>
-              <w:t>" value="</w:t>
-            </w:r>
-            <w:proofErr w:type="spellStart"/>
-            <w:r>
-              <w:t>admin@Company</w:t>
-            </w:r>
-            <w:proofErr w:type="spellEnd"/>
-            <w:r>
-              <w:t>"/&gt;</w:t>
+              <w:t>&lt;add key="UserName" value="admin@Company"/&gt;</w:t>
             </w:r>
           </w:p>
         </w:tc>
@@ -1957,13 +1628,8 @@
             <w:hideMark/>
           </w:tcPr>
           <w:p>
-            <w:proofErr w:type="spellStart"/>
-            <w:r>
-              <w:t>FileNameFilter</w:t>
-            </w:r>
-            <w:proofErr w:type="spellEnd"/>
-            <w:r>
-              <w:t>  </w:t>
+            <w:r>
+              <w:t>FileNameFilter  </w:t>
             </w:r>
           </w:p>
         </w:tc>
@@ -2025,15 +1691,7 @@
           </w:tcPr>
           <w:p>
             <w:r>
-              <w:t>&lt;add key="</w:t>
-            </w:r>
-            <w:proofErr w:type="spellStart"/>
-            <w:r>
-              <w:t>FileNameFilter</w:t>
-            </w:r>
-            <w:proofErr w:type="spellEnd"/>
-            <w:r>
-              <w:t>" value="GL301000, GL501000"/&gt;</w:t>
+              <w:t>&lt;add key="FileNameFilter" value="GL301000, GL501000"/&gt;</w:t>
             </w:r>
           </w:p>
         </w:tc>
@@ -2078,15 +1736,7 @@
           </w:tcPr>
           <w:p>
             <w:r>
-              <w:t>&lt;add key="</w:t>
-            </w:r>
-            <w:proofErr w:type="spellStart"/>
-            <w:r>
-              <w:t>FileNameFilter</w:t>
-            </w:r>
-            <w:proofErr w:type="spellEnd"/>
-            <w:r>
-              <w:t>" value="GL301000, CR"/&gt;</w:t>
+              <w:t>&lt;add key="FileNameFilter" value="GL301000, CR"/&gt;</w:t>
             </w:r>
           </w:p>
         </w:tc>
@@ -2131,15 +1781,7 @@
           </w:tcPr>
           <w:p>
             <w:r>
-              <w:t>&lt;add key="</w:t>
-            </w:r>
-            <w:proofErr w:type="spellStart"/>
-            <w:r>
-              <w:t>FileNameFilter</w:t>
-            </w:r>
-            <w:proofErr w:type="spellEnd"/>
-            <w:r>
-              <w:t>" value="*"/&gt;</w:t>
+              <w:t>&lt;add key="FileNameFilter" value="*"/&gt;</w:t>
             </w:r>
           </w:p>
         </w:tc>
@@ -2156,11 +1798,9 @@
             <w:hideMark/>
           </w:tcPr>
           <w:p>
-            <w:proofErr w:type="spellStart"/>
             <w:r>
               <w:t>PagesList</w:t>
             </w:r>
-            <w:proofErr w:type="spellEnd"/>
           </w:p>
         </w:tc>
         <w:tc>
@@ -2195,15 +1835,7 @@
           </w:tcPr>
           <w:p>
             <w:r>
-              <w:t>&lt;add key="</w:t>
-            </w:r>
-            <w:proofErr w:type="spellStart"/>
-            <w:r>
-              <w:t>PagesList</w:t>
-            </w:r>
-            <w:proofErr w:type="spellEnd"/>
-            <w:r>
-              <w:t>" value="</w:t>
+              <w:t>&lt;add key="PagesList" value="</w:t>
             </w:r>
             <w:hyperlink r:id="rId7" w:anchor="ClassGenerator.exe.config-PagesList.txt" w:history="1">
               <w:r>
@@ -2232,13 +1864,8 @@
             <w:hideMark/>
           </w:tcPr>
           <w:p>
-            <w:proofErr w:type="spellStart"/>
-            <w:r>
-              <w:t>PagesListAttribute</w:t>
-            </w:r>
-            <w:proofErr w:type="spellEnd"/>
-            <w:r>
-              <w:t> </w:t>
+            <w:r>
+              <w:t>PagesListAttribute </w:t>
             </w:r>
           </w:p>
         </w:tc>
@@ -2251,19 +1878,12 @@
           </w:tcPr>
           <w:p>
             <w:r>
-              <w:t xml:space="preserve">Specifies whether the forms that are specified in the </w:t>
-            </w:r>
-            <w:proofErr w:type="spellStart"/>
-            <w:r>
-              <w:t>PagesList</w:t>
-            </w:r>
-            <w:proofErr w:type="spellEnd"/>
-            <w:r>
-              <w:t xml:space="preserve"> key should be included in or excluded from the page wrapper generation.</w:t>
-            </w:r>
-          </w:p>
-          <w:p>
-            <w:r>
+              <w:t>Specifies whether the forms that are specified in the PagesList key should be included in or excluded from the page wrapper generation.</w:t>
+            </w:r>
+          </w:p>
+          <w:p>
+            <w:r>
+              <w:lastRenderedPageBreak/>
               <w:t>You can set the value of this key to include to include the forms in the page wrapper generation.</w:t>
             </w:r>
           </w:p>
@@ -2282,6 +1902,7 @@
           </w:tcPr>
           <w:p>
             <w:r>
+              <w:lastRenderedPageBreak/>
               <w:t>Optional</w:t>
             </w:r>
           </w:p>
@@ -2294,15 +1915,7 @@
           </w:tcPr>
           <w:p>
             <w:r>
-              <w:t>&lt;add key="</w:t>
-            </w:r>
-            <w:proofErr w:type="spellStart"/>
-            <w:r>
-              <w:t>PagesListAttribute</w:t>
-            </w:r>
-            <w:proofErr w:type="spellEnd"/>
-            <w:r>
-              <w:t>" value="include"/&gt;</w:t>
+              <w:t>&lt;add key="PagesListAttribute" value="include"/&gt;</w:t>
             </w:r>
           </w:p>
         </w:tc>
@@ -2347,15 +1960,7 @@
           </w:tcPr>
           <w:p>
             <w:r>
-              <w:t>&lt;add key="</w:t>
-            </w:r>
-            <w:proofErr w:type="spellStart"/>
-            <w:r>
-              <w:t>PagesListAttribute</w:t>
-            </w:r>
-            <w:proofErr w:type="spellEnd"/>
-            <w:r>
-              <w:t>" value="exclude"/&gt;</w:t>
+              <w:t>&lt;add key="PagesListAttribute" value="exclude"/&gt;</w:t>
             </w:r>
           </w:p>
         </w:tc>
@@ -2373,14 +1978,8 @@
             <w:hideMark/>
           </w:tcPr>
           <w:p>
-            <w:proofErr w:type="spellStart"/>
-            <w:r>
-              <w:lastRenderedPageBreak/>
-              <w:t>ClearOutput</w:t>
-            </w:r>
-            <w:proofErr w:type="spellEnd"/>
-            <w:r>
-              <w:t> </w:t>
+            <w:r>
+              <w:t>ClearOutput </w:t>
             </w:r>
           </w:p>
         </w:tc>
@@ -2393,15 +1992,7 @@
           </w:tcPr>
           <w:p>
             <w:r>
-              <w:t xml:space="preserve">Specifies whether all files in the output directory, which is specified in the </w:t>
-            </w:r>
-            <w:proofErr w:type="spellStart"/>
-            <w:r>
-              <w:t>GenResultPath</w:t>
-            </w:r>
-            <w:proofErr w:type="spellEnd"/>
-            <w:r>
-              <w:t> key, should be removed before the page wrapper generation starts.</w:t>
+              <w:t>Specifies whether all files in the output directory, which is specified in the GenResultPath key, should be removed before the page wrapper generation starts.</w:t>
             </w:r>
           </w:p>
           <w:p>
@@ -2440,15 +2031,7 @@
           </w:tcPr>
           <w:p>
             <w:r>
-              <w:t>&lt;add key="</w:t>
-            </w:r>
-            <w:proofErr w:type="spellStart"/>
-            <w:r>
-              <w:t>ClearOutput</w:t>
-            </w:r>
-            <w:proofErr w:type="spellEnd"/>
-            <w:r>
-              <w:t>" value="true"/&gt;</w:t>
+              <w:t>&lt;add key="ClearOutput" value="true"/&gt;</w:t>
             </w:r>
           </w:p>
         </w:tc>
@@ -2493,15 +2076,7 @@
           </w:tcPr>
           <w:p>
             <w:r>
-              <w:t>&lt;add key="</w:t>
-            </w:r>
-            <w:proofErr w:type="spellStart"/>
-            <w:r>
-              <w:t>ClearOutput</w:t>
-            </w:r>
-            <w:proofErr w:type="spellEnd"/>
-            <w:r>
-              <w:t>" value="false"/&gt;</w:t>
+              <w:t>&lt;add key="ClearOutput" value="false"/&gt;</w:t>
             </w:r>
           </w:p>
         </w:tc>
@@ -2536,23 +2111,7 @@
           </w:p>
           <w:p>
             <w:r>
-              <w:t xml:space="preserve">We recommend that you use the following template for the namespace name: </w:t>
-            </w:r>
-            <w:proofErr w:type="spellStart"/>
-            <w:r>
-              <w:t>GeneratedWrappers</w:t>
-            </w:r>
-            <w:proofErr w:type="spellEnd"/>
-            <w:r>
-              <w:t>.&lt;</w:t>
-            </w:r>
-            <w:proofErr w:type="spellStart"/>
-            <w:r>
-              <w:t>PartnerName</w:t>
-            </w:r>
-            <w:proofErr w:type="spellEnd"/>
-            <w:r>
-              <w:t>&gt;.</w:t>
+              <w:t>We recommend that you use the following template for the namespace name: GeneratedWrappers.&lt;PartnerName&gt;.</w:t>
             </w:r>
           </w:p>
         </w:tc>
@@ -2576,15 +2135,7 @@
           </w:tcPr>
           <w:p>
             <w:r>
-              <w:t>&lt;add key="Namespace" value="</w:t>
-            </w:r>
-            <w:proofErr w:type="spellStart"/>
-            <w:r>
-              <w:t>GeneratedWrappers.Acumatica</w:t>
-            </w:r>
-            <w:proofErr w:type="spellEnd"/>
-            <w:r>
-              <w:t>"/&gt;</w:t>
+              <w:t>&lt;add key="Namespace" value="GeneratedWrappers.Acumatica"/&gt;</w:t>
             </w:r>
           </w:p>
         </w:tc>
@@ -2601,11 +2152,9 @@
             <w:hideMark/>
           </w:tcPr>
           <w:p>
-            <w:proofErr w:type="spellStart"/>
             <w:r>
               <w:t>PagesParameters</w:t>
             </w:r>
-            <w:proofErr w:type="spellEnd"/>
           </w:p>
         </w:tc>
         <w:tc>
@@ -2640,15 +2189,7 @@
           </w:tcPr>
           <w:p>
             <w:r>
-              <w:t>&lt;add key="</w:t>
-            </w:r>
-            <w:proofErr w:type="spellStart"/>
-            <w:r>
-              <w:t>PagesParameters</w:t>
-            </w:r>
-            <w:proofErr w:type="spellEnd"/>
-            <w:r>
-              <w:t>" value="</w:t>
+              <w:t>&lt;add key="PagesParameters" value="</w:t>
             </w:r>
             <w:hyperlink r:id="rId8" w:anchor="ClassGenerator.exe.config-PagesWithParameters.txt" w:history="1">
               <w:r>
@@ -2676,11 +2217,9 @@
             <w:hideMark/>
           </w:tcPr>
           <w:p>
-            <w:proofErr w:type="spellStart"/>
             <w:r>
               <w:t>GenericInquiryParameters</w:t>
             </w:r>
-            <w:proofErr w:type="spellEnd"/>
           </w:p>
         </w:tc>
         <w:tc>
@@ -2715,15 +2254,7 @@
           </w:tcPr>
           <w:p>
             <w:r>
-              <w:t>&lt;add key="</w:t>
-            </w:r>
-            <w:proofErr w:type="spellStart"/>
-            <w:r>
-              <w:t>GenericInquiryParameters</w:t>
-            </w:r>
-            <w:proofErr w:type="spellEnd"/>
-            <w:r>
-              <w:t>" value="</w:t>
+              <w:t>&lt;add key="GenericInquiryParameters" value="</w:t>
             </w:r>
             <w:hyperlink r:id="rId9" w:anchor="ClassGenerator.exe.config-GenericInquiriesWithParameters.txt" w:history="1">
               <w:r>
@@ -2771,7 +2302,11 @@
           </w:p>
           <w:p>
             <w:r>
-              <w:t>You can set the value of this key to true to replaces entries of ctl01 with ctl00 in the generated page wrappers.</w:t>
+              <w:t xml:space="preserve">You can set the value of this key to true to replaces entries of ctl01 with </w:t>
+            </w:r>
+            <w:r>
+              <w:lastRenderedPageBreak/>
+              <w:t>ctl00 in the generated page wrappers.</w:t>
             </w:r>
           </w:p>
           <w:p>
@@ -2789,6 +2324,7 @@
           </w:tcPr>
           <w:p>
             <w:r>
+              <w:lastRenderedPageBreak/>
               <w:t>Optional</w:t>
             </w:r>
           </w:p>

</xml_diff>

<commit_message>
Carried ClassGenerator guide update to all documentation in project
</commit_message>
<xml_diff>
--- a/ISVTestSDK/How to Generate Wrappers.docx
+++ b/ISVTestSDK/How to Generate Wrappers.docx
@@ -115,8 +115,13 @@
         <w:t>s</w:t>
       </w:r>
       <w:r>
-        <w:t xml:space="preserve"> of the ClassGenerator</w:t>
-      </w:r>
+        <w:t xml:space="preserve"> of the </w:t>
+      </w:r>
+      <w:proofErr w:type="spellStart"/>
+      <w:r>
+        <w:t>ClassGenerator</w:t>
+      </w:r>
+      <w:proofErr w:type="spellEnd"/>
     </w:p>
     <w:p>
       <w:pPr>
@@ -154,17 +159,12 @@
         <w:pStyle w:val="ListParagraph"/>
         <w:numPr>
           <w:ilvl w:val="0"/>
-          <w:numId w:val="1"/>
+          <w:numId w:val="3"/>
         </w:numPr>
-      </w:pPr>
-      <w:r>
-        <w:t>Y</w:t>
-      </w:r>
-      <w:r>
-        <w:t xml:space="preserve">ou must Generate the wrappers for </w:t>
-      </w:r>
-      <w:r>
-        <w:t xml:space="preserve">every </w:t>
+        <w:spacing w:line="256" w:lineRule="auto"/>
+      </w:pPr>
+      <w:r>
+        <w:t xml:space="preserve">You must Generate the wrappers for every </w:t>
       </w:r>
       <w:r>
         <w:rPr>
@@ -172,46 +172,10 @@
           <w:bCs/>
           <w:u w:val="single"/>
         </w:rPr>
-        <w:t>new or modified</w:t>
-      </w:r>
-      <w:r>
-        <w:t xml:space="preserve"> screen you use for your tests</w:t>
-      </w:r>
-      <w:r>
-        <w:t>.</w:t>
-      </w:r>
-      <w:r>
-        <w:t xml:space="preserve"> </w:t>
-      </w:r>
-      <w:r>
-        <w:rPr>
-          <w:u w:val="single"/>
-        </w:rPr>
-        <w:t>D</w:t>
-      </w:r>
-      <w:r>
-        <w:rPr>
-          <w:u w:val="single"/>
-        </w:rPr>
-        <w:t xml:space="preserve">efault Acumatica screen wrappers can be found inside the </w:t>
-      </w:r>
-      <w:r>
-        <w:rPr>
-          <w:u w:val="single"/>
-        </w:rPr>
-        <w:t xml:space="preserve">version specific </w:t>
-      </w:r>
-      <w:r>
-        <w:rPr>
-          <w:u w:val="single"/>
-        </w:rPr>
-        <w:t>GeneratedWrappers.Acumatica nuget package</w:t>
-      </w:r>
-      <w:r>
-        <w:rPr>
-          <w:u w:val="single"/>
-        </w:rPr>
-        <w:t>.</w:t>
+        <w:t xml:space="preserve">ALL </w:t>
+      </w:r>
+      <w:r>
+        <w:t>screens you use for your tests</w:t>
       </w:r>
     </w:p>
     <w:p>
@@ -219,520 +183,998 @@
         <w:pStyle w:val="ListParagraph"/>
         <w:numPr>
           <w:ilvl w:val="0"/>
-          <w:numId w:val="2"/>
+          <w:numId w:val="4"/>
         </w:numPr>
-      </w:pPr>
-      <w:r>
-        <w:t xml:space="preserve">Go to </w:t>
-      </w:r>
-      <w:r>
-        <w:t>C:\Acumatica2021R2\TestSDK_21_205\</w:t>
-      </w:r>
-      <w:r>
-        <w:rPr>
-          <w:highlight w:val="yellow"/>
-        </w:rPr>
-        <w:t>ClassGenerator</w:t>
-      </w:r>
-      <w:r>
-        <w:t xml:space="preserve"> folder</w:t>
+        <w:spacing w:line="256" w:lineRule="auto"/>
+      </w:pPr>
+      <w:r>
+        <w:t xml:space="preserve">Run the </w:t>
+      </w:r>
+      <w:proofErr w:type="spellStart"/>
+      <w:r>
+        <w:t>GenerateWrappers</w:t>
+      </w:r>
+      <w:proofErr w:type="spellEnd"/>
+      <w:r>
+        <w:t xml:space="preserve">() method in your Visual Studio Test solution </w:t>
+      </w:r>
+    </w:p>
+    <w:p>
+      <w:pPr>
+        <w:autoSpaceDE w:val="0"/>
+        <w:autoSpaceDN w:val="0"/>
+        <w:adjustRightInd w:val="0"/>
+        <w:spacing w:after="0" w:line="240" w:lineRule="auto"/>
+        <w:rPr>
+          <w:rFonts w:ascii="Courier New" w:hAnsi="Courier New" w:cs="Courier New"/>
+          <w:color w:val="000000"/>
+          <w:sz w:val="19"/>
+          <w:szCs w:val="19"/>
+        </w:rPr>
+      </w:pPr>
+      <w:r>
+        <w:rPr>
+          <w:rFonts w:ascii="Courier New" w:hAnsi="Courier New" w:cs="Courier New"/>
+          <w:color w:val="0000FF"/>
+          <w:sz w:val="19"/>
+          <w:szCs w:val="19"/>
+        </w:rPr>
+        <w:t>public</w:t>
+      </w:r>
+      <w:r>
+        <w:rPr>
+          <w:rFonts w:ascii="Courier New" w:hAnsi="Courier New" w:cs="Courier New"/>
+          <w:color w:val="000000"/>
+          <w:sz w:val="19"/>
+          <w:szCs w:val="19"/>
+        </w:rPr>
+        <w:t xml:space="preserve"> </w:t>
+      </w:r>
+      <w:r>
+        <w:rPr>
+          <w:rFonts w:ascii="Courier New" w:hAnsi="Courier New" w:cs="Courier New"/>
+          <w:color w:val="0000FF"/>
+          <w:sz w:val="19"/>
+          <w:szCs w:val="19"/>
+        </w:rPr>
+        <w:t>void</w:t>
+      </w:r>
+      <w:r>
+        <w:rPr>
+          <w:rFonts w:ascii="Courier New" w:hAnsi="Courier New" w:cs="Courier New"/>
+          <w:color w:val="000000"/>
+          <w:sz w:val="19"/>
+          <w:szCs w:val="19"/>
+        </w:rPr>
+        <w:t xml:space="preserve"> </w:t>
+      </w:r>
+      <w:proofErr w:type="spellStart"/>
+      <w:r>
+        <w:rPr>
+          <w:rFonts w:ascii="Courier New" w:hAnsi="Courier New" w:cs="Courier New"/>
+          <w:color w:val="000000"/>
+          <w:sz w:val="19"/>
+          <w:szCs w:val="19"/>
+        </w:rPr>
+        <w:t>GenerateWrappers</w:t>
+      </w:r>
+      <w:proofErr w:type="spellEnd"/>
+      <w:r>
+        <w:rPr>
+          <w:rFonts w:ascii="Courier New" w:hAnsi="Courier New" w:cs="Courier New"/>
+          <w:color w:val="000000"/>
+          <w:sz w:val="19"/>
+          <w:szCs w:val="19"/>
+        </w:rPr>
+        <w:t>()</w:t>
+      </w:r>
+    </w:p>
+    <w:p>
+      <w:pPr>
+        <w:autoSpaceDE w:val="0"/>
+        <w:autoSpaceDN w:val="0"/>
+        <w:adjustRightInd w:val="0"/>
+        <w:spacing w:after="0" w:line="240" w:lineRule="auto"/>
+        <w:rPr>
+          <w:rFonts w:ascii="Courier New" w:hAnsi="Courier New" w:cs="Courier New"/>
+          <w:color w:val="000000"/>
+          <w:sz w:val="19"/>
+          <w:szCs w:val="19"/>
+        </w:rPr>
+      </w:pPr>
+      <w:r>
+        <w:rPr>
+          <w:rFonts w:ascii="Courier New" w:hAnsi="Courier New" w:cs="Courier New"/>
+          <w:color w:val="000000"/>
+          <w:sz w:val="19"/>
+          <w:szCs w:val="19"/>
+        </w:rPr>
+        <w:t xml:space="preserve">        {</w:t>
+      </w:r>
+    </w:p>
+    <w:p>
+      <w:pPr>
+        <w:autoSpaceDE w:val="0"/>
+        <w:autoSpaceDN w:val="0"/>
+        <w:adjustRightInd w:val="0"/>
+        <w:spacing w:after="0" w:line="240" w:lineRule="auto"/>
+        <w:rPr>
+          <w:rFonts w:ascii="Courier New" w:hAnsi="Courier New" w:cs="Courier New"/>
+          <w:color w:val="000000"/>
+          <w:sz w:val="19"/>
+          <w:szCs w:val="19"/>
+        </w:rPr>
+      </w:pPr>
+      <w:r>
+        <w:rPr>
+          <w:rFonts w:ascii="Courier New" w:hAnsi="Courier New" w:cs="Courier New"/>
+          <w:color w:val="000000"/>
+          <w:sz w:val="19"/>
+          <w:szCs w:val="19"/>
+        </w:rPr>
+        <w:t xml:space="preserve">            </w:t>
+      </w:r>
+      <w:r>
+        <w:rPr>
+          <w:rFonts w:ascii="Courier New" w:hAnsi="Courier New" w:cs="Courier New"/>
+          <w:color w:val="0000FF"/>
+          <w:sz w:val="19"/>
+          <w:szCs w:val="19"/>
+        </w:rPr>
+        <w:t>string</w:t>
+      </w:r>
+      <w:r>
+        <w:rPr>
+          <w:rFonts w:ascii="Courier New" w:hAnsi="Courier New" w:cs="Courier New"/>
+          <w:color w:val="000000"/>
+          <w:sz w:val="19"/>
+          <w:szCs w:val="19"/>
+        </w:rPr>
+        <w:t xml:space="preserve"> </w:t>
+      </w:r>
+      <w:proofErr w:type="spellStart"/>
+      <w:r>
+        <w:rPr>
+          <w:rFonts w:ascii="Courier New" w:hAnsi="Courier New" w:cs="Courier New"/>
+          <w:color w:val="000000"/>
+          <w:sz w:val="19"/>
+          <w:szCs w:val="19"/>
+        </w:rPr>
+        <w:t>projectPath</w:t>
+      </w:r>
+      <w:proofErr w:type="spellEnd"/>
+      <w:r>
+        <w:rPr>
+          <w:rFonts w:ascii="Courier New" w:hAnsi="Courier New" w:cs="Courier New"/>
+          <w:color w:val="000000"/>
+          <w:sz w:val="19"/>
+          <w:szCs w:val="19"/>
+        </w:rPr>
+        <w:t xml:space="preserve"> = Directory.GetParent(Environment.CurrentDirectory).Parent.Parent.FullName;</w:t>
+      </w:r>
+    </w:p>
+    <w:p>
+      <w:pPr>
+        <w:autoSpaceDE w:val="0"/>
+        <w:autoSpaceDN w:val="0"/>
+        <w:adjustRightInd w:val="0"/>
+        <w:spacing w:after="0" w:line="240" w:lineRule="auto"/>
+        <w:rPr>
+          <w:rFonts w:ascii="Courier New" w:hAnsi="Courier New" w:cs="Courier New"/>
+          <w:color w:val="000000"/>
+          <w:sz w:val="19"/>
+          <w:szCs w:val="19"/>
+        </w:rPr>
+      </w:pPr>
+      <w:r>
+        <w:rPr>
+          <w:rFonts w:ascii="Courier New" w:hAnsi="Courier New" w:cs="Courier New"/>
+          <w:color w:val="000000"/>
+          <w:sz w:val="19"/>
+          <w:szCs w:val="19"/>
+        </w:rPr>
+        <w:t xml:space="preserve">            </w:t>
+      </w:r>
+      <w:r>
+        <w:rPr>
+          <w:rFonts w:ascii="Courier New" w:hAnsi="Courier New" w:cs="Courier New"/>
+          <w:color w:val="0000FF"/>
+          <w:sz w:val="19"/>
+          <w:szCs w:val="19"/>
+        </w:rPr>
+        <w:t>string</w:t>
+      </w:r>
+      <w:r>
+        <w:rPr>
+          <w:rFonts w:ascii="Courier New" w:hAnsi="Courier New" w:cs="Courier New"/>
+          <w:color w:val="000000"/>
+          <w:sz w:val="19"/>
+          <w:szCs w:val="19"/>
+        </w:rPr>
+        <w:t xml:space="preserve"> </w:t>
+      </w:r>
+      <w:proofErr w:type="spellStart"/>
+      <w:r>
+        <w:rPr>
+          <w:rFonts w:ascii="Courier New" w:hAnsi="Courier New" w:cs="Courier New"/>
+          <w:color w:val="000000"/>
+          <w:sz w:val="19"/>
+          <w:szCs w:val="19"/>
+        </w:rPr>
+        <w:t>wrapperPath</w:t>
+      </w:r>
+      <w:proofErr w:type="spellEnd"/>
+      <w:r>
+        <w:rPr>
+          <w:rFonts w:ascii="Courier New" w:hAnsi="Courier New" w:cs="Courier New"/>
+          <w:color w:val="000000"/>
+          <w:sz w:val="19"/>
+          <w:szCs w:val="19"/>
+        </w:rPr>
+        <w:t xml:space="preserve"> = </w:t>
+      </w:r>
+      <w:proofErr w:type="spellStart"/>
+      <w:r>
+        <w:rPr>
+          <w:rFonts w:ascii="Courier New" w:hAnsi="Courier New" w:cs="Courier New"/>
+          <w:color w:val="000000"/>
+          <w:sz w:val="19"/>
+          <w:szCs w:val="19"/>
+        </w:rPr>
+        <w:t>String.Format</w:t>
+      </w:r>
+      <w:proofErr w:type="spellEnd"/>
+      <w:r>
+        <w:rPr>
+          <w:rFonts w:ascii="Courier New" w:hAnsi="Courier New" w:cs="Courier New"/>
+          <w:color w:val="000000"/>
+          <w:sz w:val="19"/>
+          <w:szCs w:val="19"/>
+        </w:rPr>
+        <w:t>(</w:t>
+      </w:r>
+      <w:proofErr w:type="spellStart"/>
+      <w:r>
+        <w:rPr>
+          <w:rFonts w:ascii="Courier New" w:hAnsi="Courier New" w:cs="Courier New"/>
+          <w:color w:val="000000"/>
+          <w:sz w:val="19"/>
+          <w:szCs w:val="19"/>
+        </w:rPr>
+        <w:t>projectPath</w:t>
+      </w:r>
+      <w:proofErr w:type="spellEnd"/>
+      <w:r>
+        <w:rPr>
+          <w:rFonts w:ascii="Courier New" w:hAnsi="Courier New" w:cs="Courier New"/>
+          <w:color w:val="000000"/>
+          <w:sz w:val="19"/>
+          <w:szCs w:val="19"/>
+        </w:rPr>
+        <w:t xml:space="preserve"> + </w:t>
+      </w:r>
+      <w:r>
+        <w:rPr>
+          <w:rFonts w:ascii="Courier New" w:hAnsi="Courier New" w:cs="Courier New"/>
+          <w:color w:val="800000"/>
+          <w:sz w:val="19"/>
+          <w:szCs w:val="19"/>
+        </w:rPr>
+        <w:t>@"\Wrappers\"</w:t>
+      </w:r>
+      <w:r>
+        <w:rPr>
+          <w:rFonts w:ascii="Courier New" w:hAnsi="Courier New" w:cs="Courier New"/>
+          <w:color w:val="000000"/>
+          <w:sz w:val="19"/>
+          <w:szCs w:val="19"/>
+        </w:rPr>
+        <w:t>);</w:t>
+      </w:r>
+    </w:p>
+    <w:p>
+      <w:pPr>
+        <w:autoSpaceDE w:val="0"/>
+        <w:autoSpaceDN w:val="0"/>
+        <w:adjustRightInd w:val="0"/>
+        <w:spacing w:after="0" w:line="240" w:lineRule="auto"/>
+        <w:rPr>
+          <w:rFonts w:ascii="Courier New" w:hAnsi="Courier New" w:cs="Courier New"/>
+          <w:color w:val="000000"/>
+          <w:sz w:val="19"/>
+          <w:szCs w:val="19"/>
+        </w:rPr>
+      </w:pPr>
+    </w:p>
+    <w:p>
+      <w:pPr>
+        <w:autoSpaceDE w:val="0"/>
+        <w:autoSpaceDN w:val="0"/>
+        <w:adjustRightInd w:val="0"/>
+        <w:spacing w:after="0" w:line="240" w:lineRule="auto"/>
+        <w:rPr>
+          <w:rFonts w:ascii="Courier New" w:hAnsi="Courier New" w:cs="Courier New"/>
+          <w:color w:val="000000"/>
+          <w:sz w:val="19"/>
+          <w:szCs w:val="19"/>
+        </w:rPr>
+      </w:pPr>
+      <w:r>
+        <w:rPr>
+          <w:rFonts w:ascii="Courier New" w:hAnsi="Courier New" w:cs="Courier New"/>
+          <w:color w:val="000000"/>
+          <w:sz w:val="19"/>
+          <w:szCs w:val="19"/>
+        </w:rPr>
+        <w:t xml:space="preserve">            </w:t>
+      </w:r>
+      <w:proofErr w:type="spellStart"/>
+      <w:r>
+        <w:rPr>
+          <w:rFonts w:ascii="Courier New" w:hAnsi="Courier New" w:cs="Courier New"/>
+          <w:color w:val="000000"/>
+          <w:sz w:val="19"/>
+          <w:szCs w:val="19"/>
+        </w:rPr>
+        <w:t>ClassGenerator.ClassGenerator</w:t>
+      </w:r>
+      <w:proofErr w:type="spellEnd"/>
+      <w:r>
+        <w:rPr>
+          <w:rFonts w:ascii="Courier New" w:hAnsi="Courier New" w:cs="Courier New"/>
+          <w:color w:val="000000"/>
+          <w:sz w:val="19"/>
+          <w:szCs w:val="19"/>
+        </w:rPr>
+        <w:t xml:space="preserve"> WG = </w:t>
+      </w:r>
+      <w:r>
+        <w:rPr>
+          <w:rFonts w:ascii="Courier New" w:hAnsi="Courier New" w:cs="Courier New"/>
+          <w:color w:val="0000FF"/>
+          <w:sz w:val="19"/>
+          <w:szCs w:val="19"/>
+        </w:rPr>
+        <w:t>new</w:t>
+      </w:r>
+      <w:r>
+        <w:rPr>
+          <w:rFonts w:ascii="Courier New" w:hAnsi="Courier New" w:cs="Courier New"/>
+          <w:color w:val="000000"/>
+          <w:sz w:val="19"/>
+          <w:szCs w:val="19"/>
+        </w:rPr>
+        <w:t xml:space="preserve"> </w:t>
+      </w:r>
+      <w:proofErr w:type="spellStart"/>
+      <w:r>
+        <w:rPr>
+          <w:rFonts w:ascii="Courier New" w:hAnsi="Courier New" w:cs="Courier New"/>
+          <w:color w:val="000000"/>
+          <w:sz w:val="19"/>
+          <w:szCs w:val="19"/>
+        </w:rPr>
+        <w:t>ClassGenerator.ClassGenerator</w:t>
+      </w:r>
+      <w:proofErr w:type="spellEnd"/>
+      <w:r>
+        <w:rPr>
+          <w:rFonts w:ascii="Courier New" w:hAnsi="Courier New" w:cs="Courier New"/>
+          <w:color w:val="000000"/>
+          <w:sz w:val="19"/>
+          <w:szCs w:val="19"/>
+        </w:rPr>
+        <w:t>(</w:t>
+      </w:r>
+      <w:proofErr w:type="spellStart"/>
+      <w:r>
+        <w:rPr>
+          <w:rFonts w:ascii="Courier New" w:hAnsi="Courier New" w:cs="Courier New"/>
+          <w:color w:val="000000"/>
+          <w:sz w:val="19"/>
+          <w:szCs w:val="19"/>
+        </w:rPr>
+        <w:t>physicalSitePath</w:t>
+      </w:r>
+      <w:proofErr w:type="spellEnd"/>
+      <w:r>
+        <w:rPr>
+          <w:rFonts w:ascii="Courier New" w:hAnsi="Courier New" w:cs="Courier New"/>
+          <w:color w:val="000000"/>
+          <w:sz w:val="19"/>
+          <w:szCs w:val="19"/>
+        </w:rPr>
+        <w:t xml:space="preserve">, </w:t>
+      </w:r>
+      <w:proofErr w:type="spellStart"/>
+      <w:r>
+        <w:rPr>
+          <w:rFonts w:ascii="Courier New" w:hAnsi="Courier New" w:cs="Courier New"/>
+          <w:color w:val="000000"/>
+          <w:sz w:val="19"/>
+          <w:szCs w:val="19"/>
+        </w:rPr>
+        <w:t>wrapperPath</w:t>
+      </w:r>
+      <w:proofErr w:type="spellEnd"/>
+      <w:r>
+        <w:rPr>
+          <w:rFonts w:ascii="Courier New" w:hAnsi="Courier New" w:cs="Courier New"/>
+          <w:color w:val="000000"/>
+          <w:sz w:val="19"/>
+          <w:szCs w:val="19"/>
+        </w:rPr>
+        <w:t>);</w:t>
+      </w:r>
+    </w:p>
+    <w:p>
+      <w:pPr>
+        <w:autoSpaceDE w:val="0"/>
+        <w:autoSpaceDN w:val="0"/>
+        <w:adjustRightInd w:val="0"/>
+        <w:spacing w:after="0" w:line="240" w:lineRule="auto"/>
+        <w:rPr>
+          <w:rFonts w:ascii="Courier New" w:hAnsi="Courier New" w:cs="Courier New"/>
+          <w:color w:val="000000"/>
+          <w:sz w:val="19"/>
+          <w:szCs w:val="19"/>
+        </w:rPr>
+      </w:pPr>
+      <w:r>
+        <w:rPr>
+          <w:rFonts w:ascii="Courier New" w:hAnsi="Courier New" w:cs="Courier New"/>
+          <w:color w:val="000000"/>
+          <w:sz w:val="19"/>
+          <w:szCs w:val="19"/>
+        </w:rPr>
+        <w:t xml:space="preserve">            </w:t>
+      </w:r>
+      <w:proofErr w:type="spellStart"/>
+      <w:r>
+        <w:rPr>
+          <w:rFonts w:ascii="Courier New" w:hAnsi="Courier New" w:cs="Courier New"/>
+          <w:color w:val="000000"/>
+          <w:sz w:val="19"/>
+          <w:szCs w:val="19"/>
+        </w:rPr>
+        <w:t>WG.Username</w:t>
+      </w:r>
+      <w:proofErr w:type="spellEnd"/>
+      <w:r>
+        <w:rPr>
+          <w:rFonts w:ascii="Courier New" w:hAnsi="Courier New" w:cs="Courier New"/>
+          <w:color w:val="000000"/>
+          <w:sz w:val="19"/>
+          <w:szCs w:val="19"/>
+        </w:rPr>
+        <w:t xml:space="preserve"> = </w:t>
+      </w:r>
+      <w:r>
+        <w:rPr>
+          <w:rFonts w:ascii="Courier New" w:hAnsi="Courier New" w:cs="Courier New"/>
+          <w:color w:val="A31515"/>
+          <w:sz w:val="19"/>
+          <w:szCs w:val="19"/>
+        </w:rPr>
+        <w:t>"admin"</w:t>
+      </w:r>
+      <w:r>
+        <w:rPr>
+          <w:rFonts w:ascii="Courier New" w:hAnsi="Courier New" w:cs="Courier New"/>
+          <w:color w:val="000000"/>
+          <w:sz w:val="19"/>
+          <w:szCs w:val="19"/>
+        </w:rPr>
+        <w:t xml:space="preserve">; </w:t>
+      </w:r>
+      <w:r>
+        <w:rPr>
+          <w:rFonts w:ascii="Courier New" w:hAnsi="Courier New" w:cs="Courier New"/>
+          <w:color w:val="008000"/>
+          <w:sz w:val="19"/>
+          <w:szCs w:val="19"/>
+        </w:rPr>
+        <w:t>//</w:t>
+      </w:r>
+      <w:proofErr w:type="spellStart"/>
+      <w:r>
+        <w:rPr>
+          <w:rFonts w:ascii="Courier New" w:hAnsi="Courier New" w:cs="Courier New"/>
+          <w:color w:val="008000"/>
+          <w:sz w:val="19"/>
+          <w:szCs w:val="19"/>
+        </w:rPr>
+        <w:t>Admin@Company</w:t>
+      </w:r>
+      <w:proofErr w:type="spellEnd"/>
+      <w:r>
+        <w:rPr>
+          <w:rFonts w:ascii="Courier New" w:hAnsi="Courier New" w:cs="Courier New"/>
+          <w:color w:val="008000"/>
+          <w:sz w:val="19"/>
+          <w:szCs w:val="19"/>
+        </w:rPr>
+        <w:t xml:space="preserve"> for multi-Tenant</w:t>
+      </w:r>
+    </w:p>
+    <w:p>
+      <w:pPr>
+        <w:autoSpaceDE w:val="0"/>
+        <w:autoSpaceDN w:val="0"/>
+        <w:adjustRightInd w:val="0"/>
+        <w:spacing w:after="0" w:line="240" w:lineRule="auto"/>
+        <w:rPr>
+          <w:rFonts w:ascii="Courier New" w:hAnsi="Courier New" w:cs="Courier New"/>
+          <w:color w:val="000000"/>
+          <w:sz w:val="19"/>
+          <w:szCs w:val="19"/>
+        </w:rPr>
+      </w:pPr>
+      <w:r>
+        <w:rPr>
+          <w:rFonts w:ascii="Courier New" w:hAnsi="Courier New" w:cs="Courier New"/>
+          <w:color w:val="000000"/>
+          <w:sz w:val="19"/>
+          <w:szCs w:val="19"/>
+        </w:rPr>
+        <w:t xml:space="preserve">            </w:t>
+      </w:r>
+      <w:proofErr w:type="spellStart"/>
+      <w:r>
+        <w:rPr>
+          <w:rFonts w:ascii="Courier New" w:hAnsi="Courier New" w:cs="Courier New"/>
+          <w:color w:val="000000"/>
+          <w:sz w:val="19"/>
+          <w:szCs w:val="19"/>
+        </w:rPr>
+        <w:t>WG.Namespace</w:t>
+      </w:r>
+      <w:proofErr w:type="spellEnd"/>
+      <w:r>
+        <w:rPr>
+          <w:rFonts w:ascii="Courier New" w:hAnsi="Courier New" w:cs="Courier New"/>
+          <w:color w:val="000000"/>
+          <w:sz w:val="19"/>
+          <w:szCs w:val="19"/>
+        </w:rPr>
+        <w:t xml:space="preserve"> = </w:t>
+      </w:r>
+      <w:r>
+        <w:rPr>
+          <w:rFonts w:ascii="Courier New" w:hAnsi="Courier New" w:cs="Courier New"/>
+          <w:color w:val="A31515"/>
+          <w:sz w:val="19"/>
+          <w:szCs w:val="19"/>
+        </w:rPr>
+        <w:t>"</w:t>
+      </w:r>
+      <w:proofErr w:type="spellStart"/>
+      <w:r>
+        <w:rPr>
+          <w:rFonts w:ascii="Courier New" w:hAnsi="Courier New" w:cs="Courier New"/>
+          <w:color w:val="A31515"/>
+          <w:sz w:val="19"/>
+          <w:szCs w:val="19"/>
+        </w:rPr>
+        <w:t>GeneratedWrappers.SOLUTIONNAME</w:t>
+      </w:r>
+      <w:proofErr w:type="spellEnd"/>
+      <w:r>
+        <w:rPr>
+          <w:rFonts w:ascii="Courier New" w:hAnsi="Courier New" w:cs="Courier New"/>
+          <w:color w:val="A31515"/>
+          <w:sz w:val="19"/>
+          <w:szCs w:val="19"/>
+        </w:rPr>
+        <w:t>"</w:t>
+      </w:r>
+      <w:r>
+        <w:rPr>
+          <w:rFonts w:ascii="Courier New" w:hAnsi="Courier New" w:cs="Courier New"/>
+          <w:color w:val="000000"/>
+          <w:sz w:val="19"/>
+          <w:szCs w:val="19"/>
+        </w:rPr>
+        <w:t xml:space="preserve">; </w:t>
+      </w:r>
+      <w:r>
+        <w:rPr>
+          <w:rFonts w:ascii="Courier New" w:hAnsi="Courier New" w:cs="Courier New"/>
+          <w:color w:val="008000"/>
+          <w:sz w:val="19"/>
+          <w:szCs w:val="19"/>
+        </w:rPr>
+        <w:t>// Replace SOLUTIONNAME with your solution name</w:t>
+      </w:r>
+    </w:p>
+    <w:p>
+      <w:pPr>
+        <w:autoSpaceDE w:val="0"/>
+        <w:autoSpaceDN w:val="0"/>
+        <w:adjustRightInd w:val="0"/>
+        <w:spacing w:after="0" w:line="240" w:lineRule="auto"/>
+        <w:rPr>
+          <w:rFonts w:ascii="Courier New" w:hAnsi="Courier New" w:cs="Courier New"/>
+          <w:color w:val="000000"/>
+          <w:sz w:val="19"/>
+          <w:szCs w:val="19"/>
+        </w:rPr>
+      </w:pPr>
+    </w:p>
+    <w:p>
+      <w:pPr>
+        <w:autoSpaceDE w:val="0"/>
+        <w:autoSpaceDN w:val="0"/>
+        <w:adjustRightInd w:val="0"/>
+        <w:spacing w:after="0" w:line="240" w:lineRule="auto"/>
+        <w:rPr>
+          <w:rFonts w:ascii="Courier New" w:hAnsi="Courier New" w:cs="Courier New"/>
+          <w:color w:val="000000"/>
+          <w:sz w:val="19"/>
+          <w:szCs w:val="19"/>
+        </w:rPr>
+      </w:pPr>
+      <w:r>
+        <w:rPr>
+          <w:rFonts w:ascii="Courier New" w:hAnsi="Courier New" w:cs="Courier New"/>
+          <w:color w:val="000000"/>
+          <w:sz w:val="19"/>
+          <w:szCs w:val="19"/>
+        </w:rPr>
+        <w:t xml:space="preserve">            </w:t>
+      </w:r>
+      <w:r>
+        <w:rPr>
+          <w:rFonts w:ascii="Courier New" w:hAnsi="Courier New" w:cs="Courier New"/>
+          <w:color w:val="008000"/>
+          <w:sz w:val="19"/>
+          <w:szCs w:val="19"/>
+        </w:rPr>
+        <w:t>// PL and GI screens are added like this, get the "URL" from the site map screen.</w:t>
+      </w:r>
+    </w:p>
+    <w:p>
+      <w:pPr>
+        <w:autoSpaceDE w:val="0"/>
+        <w:autoSpaceDN w:val="0"/>
+        <w:adjustRightInd w:val="0"/>
+        <w:spacing w:after="0" w:line="240" w:lineRule="auto"/>
+        <w:rPr>
+          <w:rFonts w:ascii="Courier New" w:hAnsi="Courier New" w:cs="Courier New"/>
+          <w:color w:val="000000"/>
+          <w:sz w:val="19"/>
+          <w:szCs w:val="19"/>
+        </w:rPr>
+      </w:pPr>
+      <w:r>
+        <w:rPr>
+          <w:rFonts w:ascii="Courier New" w:hAnsi="Courier New" w:cs="Courier New"/>
+          <w:color w:val="000000"/>
+          <w:sz w:val="19"/>
+          <w:szCs w:val="19"/>
+        </w:rPr>
+        <w:t xml:space="preserve">            </w:t>
+      </w:r>
+      <w:proofErr w:type="spellStart"/>
+      <w:r>
+        <w:rPr>
+          <w:rFonts w:ascii="Courier New" w:hAnsi="Courier New" w:cs="Courier New"/>
+          <w:color w:val="000000"/>
+          <w:sz w:val="19"/>
+          <w:szCs w:val="19"/>
+        </w:rPr>
+        <w:t>WG.Screens.Add</w:t>
+      </w:r>
+      <w:proofErr w:type="spellEnd"/>
+      <w:r>
+        <w:rPr>
+          <w:rFonts w:ascii="Courier New" w:hAnsi="Courier New" w:cs="Courier New"/>
+          <w:color w:val="000000"/>
+          <w:sz w:val="19"/>
+          <w:szCs w:val="19"/>
+        </w:rPr>
+        <w:t>(</w:t>
+      </w:r>
+      <w:r>
+        <w:rPr>
+          <w:rFonts w:ascii="Courier New" w:hAnsi="Courier New" w:cs="Courier New"/>
+          <w:color w:val="A31515"/>
+          <w:sz w:val="19"/>
+          <w:szCs w:val="19"/>
+        </w:rPr>
+        <w:t>"IN2025PL"</w:t>
+      </w:r>
+      <w:r>
+        <w:rPr>
+          <w:rFonts w:ascii="Courier New" w:hAnsi="Courier New" w:cs="Courier New"/>
+          <w:color w:val="000000"/>
+          <w:sz w:val="19"/>
+          <w:szCs w:val="19"/>
+        </w:rPr>
+        <w:t xml:space="preserve">, </w:t>
+      </w:r>
+      <w:r>
+        <w:rPr>
+          <w:rFonts w:ascii="Courier New" w:hAnsi="Courier New" w:cs="Courier New"/>
+          <w:color w:val="A31515"/>
+          <w:sz w:val="19"/>
+          <w:szCs w:val="19"/>
+        </w:rPr>
+        <w:t>"~/GenericInquiry/GenericInquiry.aspx?id=e4352bbd-a53a-42c4-9b96-e9f0fda070c7"</w:t>
+      </w:r>
+      <w:r>
+        <w:rPr>
+          <w:rFonts w:ascii="Courier New" w:hAnsi="Courier New" w:cs="Courier New"/>
+          <w:color w:val="000000"/>
+          <w:sz w:val="19"/>
+          <w:szCs w:val="19"/>
+        </w:rPr>
+        <w:t>);</w:t>
+      </w:r>
+    </w:p>
+    <w:p>
+      <w:pPr>
+        <w:autoSpaceDE w:val="0"/>
+        <w:autoSpaceDN w:val="0"/>
+        <w:adjustRightInd w:val="0"/>
+        <w:spacing w:after="0" w:line="240" w:lineRule="auto"/>
+        <w:rPr>
+          <w:rFonts w:ascii="Courier New" w:hAnsi="Courier New" w:cs="Courier New"/>
+          <w:color w:val="000000"/>
+          <w:sz w:val="19"/>
+          <w:szCs w:val="19"/>
+        </w:rPr>
+      </w:pPr>
+    </w:p>
+    <w:p>
+      <w:pPr>
+        <w:autoSpaceDE w:val="0"/>
+        <w:autoSpaceDN w:val="0"/>
+        <w:adjustRightInd w:val="0"/>
+        <w:spacing w:after="0" w:line="240" w:lineRule="auto"/>
+        <w:rPr>
+          <w:rFonts w:ascii="Courier New" w:hAnsi="Courier New" w:cs="Courier New"/>
+          <w:color w:val="000000"/>
+          <w:sz w:val="19"/>
+          <w:szCs w:val="19"/>
+        </w:rPr>
+      </w:pPr>
+      <w:r>
+        <w:rPr>
+          <w:rFonts w:ascii="Courier New" w:hAnsi="Courier New" w:cs="Courier New"/>
+          <w:color w:val="000000"/>
+          <w:sz w:val="19"/>
+          <w:szCs w:val="19"/>
+        </w:rPr>
+        <w:t xml:space="preserve">            </w:t>
+      </w:r>
+      <w:proofErr w:type="spellStart"/>
+      <w:r>
+        <w:rPr>
+          <w:rFonts w:ascii="Courier New" w:hAnsi="Courier New" w:cs="Courier New"/>
+          <w:color w:val="000000"/>
+          <w:sz w:val="19"/>
+          <w:szCs w:val="19"/>
+        </w:rPr>
+        <w:t>WG.Run</w:t>
+      </w:r>
+      <w:proofErr w:type="spellEnd"/>
+      <w:r>
+        <w:rPr>
+          <w:rFonts w:ascii="Courier New" w:hAnsi="Courier New" w:cs="Courier New"/>
+          <w:color w:val="000000"/>
+          <w:sz w:val="19"/>
+          <w:szCs w:val="19"/>
+        </w:rPr>
+        <w:t>(</w:t>
+      </w:r>
+      <w:r>
+        <w:rPr>
+          <w:rFonts w:ascii="Courier New" w:hAnsi="Courier New" w:cs="Courier New"/>
+          <w:color w:val="A31515"/>
+          <w:sz w:val="19"/>
+          <w:szCs w:val="19"/>
+        </w:rPr>
+        <w:t>"SCREENID1, SCREENID2, CA306000, CS100000, GL102000, SM204505, SO301000"</w:t>
+      </w:r>
+      <w:r>
+        <w:rPr>
+          <w:rFonts w:ascii="Courier New" w:hAnsi="Courier New" w:cs="Courier New"/>
+          <w:color w:val="000000"/>
+          <w:sz w:val="19"/>
+          <w:szCs w:val="19"/>
+        </w:rPr>
+        <w:t xml:space="preserve">); </w:t>
+      </w:r>
+      <w:r>
+        <w:rPr>
+          <w:rFonts w:ascii="Courier New" w:hAnsi="Courier New" w:cs="Courier New"/>
+          <w:color w:val="008000"/>
+          <w:sz w:val="19"/>
+          <w:szCs w:val="19"/>
+        </w:rPr>
+        <w:t>// add all screens here you need to use in your test</w:t>
+      </w:r>
+    </w:p>
+    <w:p>
+      <w:pPr>
+        <w:autoSpaceDE w:val="0"/>
+        <w:autoSpaceDN w:val="0"/>
+        <w:adjustRightInd w:val="0"/>
+        <w:spacing w:after="0" w:line="240" w:lineRule="auto"/>
+        <w:rPr>
+          <w:rFonts w:ascii="Courier New" w:hAnsi="Courier New" w:cs="Courier New"/>
+          <w:color w:val="000000"/>
+          <w:sz w:val="19"/>
+          <w:szCs w:val="19"/>
+        </w:rPr>
+      </w:pPr>
+    </w:p>
+    <w:p>
+      <w:pPr>
+        <w:autoSpaceDE w:val="0"/>
+        <w:autoSpaceDN w:val="0"/>
+        <w:adjustRightInd w:val="0"/>
+        <w:spacing w:after="0" w:line="240" w:lineRule="auto"/>
+        <w:rPr>
+          <w:rFonts w:ascii="Courier New" w:hAnsi="Courier New" w:cs="Courier New"/>
+          <w:color w:val="000000"/>
+          <w:sz w:val="19"/>
+          <w:szCs w:val="19"/>
+        </w:rPr>
+      </w:pPr>
+      <w:r>
+        <w:rPr>
+          <w:rFonts w:ascii="Courier New" w:hAnsi="Courier New" w:cs="Courier New"/>
+          <w:color w:val="000000"/>
+          <w:sz w:val="19"/>
+          <w:szCs w:val="19"/>
+        </w:rPr>
+        <w:t xml:space="preserve">            </w:t>
+      </w:r>
+      <w:r>
+        <w:rPr>
+          <w:rFonts w:ascii="Courier New" w:hAnsi="Courier New" w:cs="Courier New"/>
+          <w:color w:val="008000"/>
+          <w:sz w:val="19"/>
+          <w:szCs w:val="19"/>
+        </w:rPr>
+        <w:t>// All wrappers will need an extension file created to access the UI elements of the screen wrapper.</w:t>
+      </w:r>
+    </w:p>
+    <w:p>
+      <w:pPr>
+        <w:autoSpaceDE w:val="0"/>
+        <w:autoSpaceDN w:val="0"/>
+        <w:adjustRightInd w:val="0"/>
+        <w:spacing w:after="0" w:line="240" w:lineRule="auto"/>
+        <w:rPr>
+          <w:rFonts w:ascii="Courier New" w:hAnsi="Courier New" w:cs="Courier New"/>
+          <w:color w:val="000000"/>
+          <w:sz w:val="19"/>
+          <w:szCs w:val="19"/>
+        </w:rPr>
+      </w:pPr>
+      <w:r>
+        <w:rPr>
+          <w:rFonts w:ascii="Courier New" w:hAnsi="Courier New" w:cs="Courier New"/>
+          <w:color w:val="000000"/>
+          <w:sz w:val="19"/>
+          <w:szCs w:val="19"/>
+        </w:rPr>
+        <w:t xml:space="preserve">            </w:t>
+      </w:r>
+      <w:r>
+        <w:rPr>
+          <w:rFonts w:ascii="Courier New" w:hAnsi="Courier New" w:cs="Courier New"/>
+          <w:color w:val="008000"/>
+          <w:sz w:val="19"/>
+          <w:szCs w:val="19"/>
+        </w:rPr>
+        <w:t xml:space="preserve">// The namespace of your </w:t>
+      </w:r>
+      <w:proofErr w:type="spellStart"/>
+      <w:r>
+        <w:rPr>
+          <w:rFonts w:ascii="Courier New" w:hAnsi="Courier New" w:cs="Courier New"/>
+          <w:color w:val="008000"/>
+          <w:sz w:val="19"/>
+          <w:szCs w:val="19"/>
+        </w:rPr>
+        <w:t>Extension.cs</w:t>
+      </w:r>
+      <w:proofErr w:type="spellEnd"/>
+      <w:r>
+        <w:rPr>
+          <w:rFonts w:ascii="Courier New" w:hAnsi="Courier New" w:cs="Courier New"/>
+          <w:color w:val="008000"/>
+          <w:sz w:val="19"/>
+          <w:szCs w:val="19"/>
+        </w:rPr>
+        <w:t xml:space="preserve"> files will be "using </w:t>
+      </w:r>
+      <w:proofErr w:type="spellStart"/>
+      <w:r>
+        <w:rPr>
+          <w:rFonts w:ascii="Courier New" w:hAnsi="Courier New" w:cs="Courier New"/>
+          <w:color w:val="008000"/>
+          <w:sz w:val="19"/>
+          <w:szCs w:val="19"/>
+        </w:rPr>
+        <w:t>GeneratedWrappers.ISVSOLUTIONNAME</w:t>
+      </w:r>
+      <w:proofErr w:type="spellEnd"/>
+      <w:r>
+        <w:rPr>
+          <w:rFonts w:ascii="Courier New" w:hAnsi="Courier New" w:cs="Courier New"/>
+          <w:color w:val="008000"/>
+          <w:sz w:val="19"/>
+          <w:szCs w:val="19"/>
+        </w:rPr>
+        <w:t>;"</w:t>
+      </w:r>
+    </w:p>
+    <w:p>
+      <w:r>
+        <w:rPr>
+          <w:rFonts w:ascii="Courier New" w:hAnsi="Courier New" w:cs="Courier New"/>
+          <w:color w:val="000000"/>
+          <w:sz w:val="19"/>
+          <w:szCs w:val="19"/>
+        </w:rPr>
+        <w:t xml:space="preserve">        }</w:t>
       </w:r>
     </w:p>
     <w:p>
       <w:pPr>
         <w:pStyle w:val="ListParagraph"/>
-        <w:numPr>
-          <w:ilvl w:val="0"/>
-          <w:numId w:val="2"/>
-        </w:numPr>
-      </w:pPr>
-      <w:r>
-        <w:t xml:space="preserve">Edit </w:t>
-      </w:r>
-      <w:r>
-        <w:rPr>
-          <w:highlight w:val="yellow"/>
-        </w:rPr>
-        <w:t>ClassGenerator.exe.config</w:t>
-      </w:r>
-      <w:r>
-        <w:t xml:space="preserve"> (do not modify classgenerator.xml..)</w:t>
-      </w:r>
-    </w:p>
-    <w:p>
-      <w:pPr>
-        <w:pStyle w:val="NoSpacing"/>
         <w:ind w:left="1080"/>
-        <w:rPr>
-          <w:sz w:val="18"/>
-          <w:szCs w:val="18"/>
-        </w:rPr>
-      </w:pPr>
-      <w:r>
-        <w:rPr>
-          <w:sz w:val="18"/>
-          <w:szCs w:val="18"/>
-        </w:rPr>
-        <w:t>&lt;?xml version="1.0" encoding="utf-8"?&gt;</w:t>
-      </w:r>
-    </w:p>
-    <w:p>
-      <w:pPr>
-        <w:pStyle w:val="NoSpacing"/>
+      </w:pPr>
+    </w:p>
+    <w:p>
+      <w:pPr>
+        <w:pStyle w:val="ListParagraph"/>
         <w:ind w:left="1080"/>
-        <w:rPr>
-          <w:sz w:val="18"/>
-          <w:szCs w:val="18"/>
-        </w:rPr>
-      </w:pPr>
-      <w:r>
-        <w:rPr>
-          <w:sz w:val="18"/>
-          <w:szCs w:val="18"/>
-        </w:rPr>
-        <w:t>&lt;configuration&gt;</w:t>
-      </w:r>
-    </w:p>
-    <w:p>
-      <w:pPr>
-        <w:pStyle w:val="NoSpacing"/>
+      </w:pPr>
+    </w:p>
+    <w:p>
+      <w:pPr>
+        <w:pStyle w:val="ListParagraph"/>
         <w:ind w:left="1080"/>
-        <w:rPr>
-          <w:sz w:val="18"/>
-          <w:szCs w:val="18"/>
-        </w:rPr>
-      </w:pPr>
-      <w:r>
-        <w:rPr>
-          <w:sz w:val="18"/>
-          <w:szCs w:val="18"/>
-        </w:rPr>
-        <w:t xml:space="preserve">  &lt;appSettings&gt;</w:t>
-      </w:r>
-    </w:p>
-    <w:p>
-      <w:pPr>
-        <w:pStyle w:val="NoSpacing"/>
-        <w:ind w:left="1080"/>
-        <w:rPr>
-          <w:sz w:val="18"/>
-          <w:szCs w:val="18"/>
-        </w:rPr>
-      </w:pPr>
-      <w:r>
-        <w:rPr>
-          <w:sz w:val="18"/>
-          <w:szCs w:val="18"/>
-        </w:rPr>
-        <w:t xml:space="preserve">    &lt;add key="SitePhysicalPath" value="</w:t>
-      </w:r>
-      <w:r>
-        <w:rPr>
-          <w:sz w:val="18"/>
-          <w:szCs w:val="18"/>
-          <w:highlight w:val="yellow"/>
-        </w:rPr>
-        <w:t>C:\AcumaticaSites\21r205</w:t>
-      </w:r>
-      <w:r>
-        <w:rPr>
-          <w:sz w:val="18"/>
-          <w:szCs w:val="18"/>
-        </w:rPr>
-        <w:t>" /&gt;</w:t>
-      </w:r>
-    </w:p>
-    <w:p>
-      <w:pPr>
-        <w:pStyle w:val="NoSpacing"/>
-        <w:ind w:left="1080"/>
-        <w:rPr>
-          <w:sz w:val="18"/>
-          <w:szCs w:val="18"/>
-        </w:rPr>
-      </w:pPr>
-      <w:r>
-        <w:rPr>
-          <w:sz w:val="18"/>
-          <w:szCs w:val="18"/>
-        </w:rPr>
-        <w:t xml:space="preserve">    &lt;add key="GenResultPath" value="</w:t>
-      </w:r>
-      <w:r>
-        <w:rPr>
-          <w:sz w:val="18"/>
-          <w:szCs w:val="18"/>
-          <w:highlight w:val="yellow"/>
-        </w:rPr>
-        <w:t>C:\TestSDK21r205\ClassGenerator\Out</w:t>
-      </w:r>
-      <w:r>
-        <w:rPr>
-          <w:sz w:val="18"/>
-          <w:szCs w:val="18"/>
-        </w:rPr>
-        <w:t>" /&gt;</w:t>
-      </w:r>
-    </w:p>
-    <w:p>
-      <w:pPr>
-        <w:pStyle w:val="NoSpacing"/>
-        <w:ind w:left="1080"/>
-        <w:rPr>
-          <w:sz w:val="18"/>
-          <w:szCs w:val="18"/>
-        </w:rPr>
-      </w:pPr>
-      <w:r>
-        <w:rPr>
-          <w:sz w:val="18"/>
-          <w:szCs w:val="18"/>
-        </w:rPr>
-        <w:t xml:space="preserve">    &lt;add key="Username" value="</w:t>
-      </w:r>
-      <w:r>
-        <w:rPr>
-          <w:sz w:val="18"/>
-          <w:szCs w:val="18"/>
-          <w:highlight w:val="yellow"/>
-        </w:rPr>
-        <w:t>admin</w:t>
-      </w:r>
-      <w:r>
-        <w:rPr>
-          <w:sz w:val="18"/>
-          <w:szCs w:val="18"/>
-          <w:highlight w:val="yellow"/>
-        </w:rPr>
-        <w:t>@Company</w:t>
-      </w:r>
-      <w:r>
-        <w:rPr>
-          <w:sz w:val="18"/>
-          <w:szCs w:val="18"/>
-        </w:rPr>
-        <w:t xml:space="preserve"> </w:t>
-      </w:r>
-      <w:r>
-        <w:rPr>
-          <w:sz w:val="18"/>
-          <w:szCs w:val="18"/>
-        </w:rPr>
-        <w:t>" /&gt;</w:t>
-      </w:r>
-    </w:p>
-    <w:p>
-      <w:pPr>
-        <w:pStyle w:val="NoSpacing"/>
-        <w:ind w:left="1080"/>
-        <w:rPr>
-          <w:sz w:val="18"/>
-          <w:szCs w:val="18"/>
-        </w:rPr>
-      </w:pPr>
-      <w:r>
-        <w:rPr>
-          <w:sz w:val="18"/>
-          <w:szCs w:val="18"/>
-        </w:rPr>
-        <w:t xml:space="preserve">    &lt;add key="Namespace" value="GeneratedWrappers.</w:t>
-      </w:r>
-      <w:r>
-        <w:rPr>
-          <w:sz w:val="18"/>
-          <w:szCs w:val="18"/>
-          <w:highlight w:val="yellow"/>
-        </w:rPr>
-        <w:t>ISVSOLUTIONNAME</w:t>
-      </w:r>
-      <w:r>
-        <w:rPr>
-          <w:sz w:val="18"/>
-          <w:szCs w:val="18"/>
-        </w:rPr>
-        <w:t>" /&gt;</w:t>
-      </w:r>
-    </w:p>
-    <w:p>
-      <w:pPr>
-        <w:pStyle w:val="NoSpacing"/>
-        <w:ind w:left="1080"/>
-        <w:rPr>
-          <w:sz w:val="18"/>
-          <w:szCs w:val="18"/>
-        </w:rPr>
-      </w:pPr>
-      <w:r>
-        <w:rPr>
-          <w:sz w:val="18"/>
-          <w:szCs w:val="18"/>
-        </w:rPr>
-        <w:t xml:space="preserve">    &lt;add key="ClearOutput" value="false" /&gt;</w:t>
-      </w:r>
-    </w:p>
-    <w:p>
-      <w:pPr>
-        <w:pStyle w:val="NoSpacing"/>
-        <w:ind w:left="1080"/>
-        <w:rPr>
-          <w:sz w:val="18"/>
-          <w:szCs w:val="18"/>
-        </w:rPr>
-      </w:pPr>
-      <w:r>
-        <w:rPr>
-          <w:sz w:val="18"/>
-          <w:szCs w:val="18"/>
-        </w:rPr>
-        <w:t xml:space="preserve">      &lt;add key="FilenameFilter" value="</w:t>
-      </w:r>
-      <w:r>
-        <w:rPr>
-          <w:sz w:val="18"/>
-          <w:szCs w:val="18"/>
-          <w:highlight w:val="yellow"/>
-        </w:rPr>
-        <w:t>AP303000, SO301000</w:t>
-      </w:r>
-      <w:r>
-        <w:rPr>
-          <w:sz w:val="18"/>
-          <w:szCs w:val="18"/>
-        </w:rPr>
-        <w:t>" /&gt;</w:t>
-      </w:r>
-    </w:p>
-    <w:p>
-      <w:pPr>
-        <w:pStyle w:val="NoSpacing"/>
-        <w:ind w:left="1080"/>
-        <w:rPr>
-          <w:sz w:val="18"/>
-          <w:szCs w:val="18"/>
-        </w:rPr>
-      </w:pPr>
-      <w:r>
-        <w:rPr>
-          <w:sz w:val="18"/>
-          <w:szCs w:val="18"/>
-        </w:rPr>
-        <w:t xml:space="preserve">    &lt;!--&lt;add key="PagesList" value="list.txt"/&gt;</w:t>
-      </w:r>
-    </w:p>
-    <w:p>
-      <w:pPr>
-        <w:pStyle w:val="NoSpacing"/>
-        <w:ind w:left="1080"/>
-        <w:rPr>
-          <w:sz w:val="18"/>
-          <w:szCs w:val="18"/>
-        </w:rPr>
-      </w:pPr>
-      <w:r>
-        <w:rPr>
-          <w:sz w:val="18"/>
-          <w:szCs w:val="18"/>
-        </w:rPr>
-        <w:t xml:space="preserve">    &lt;add key="PagesListAttribute" value="exclude"/&gt;</w:t>
-      </w:r>
-    </w:p>
-    <w:p>
-      <w:pPr>
-        <w:pStyle w:val="NoSpacing"/>
-        <w:ind w:left="1080"/>
-        <w:rPr>
-          <w:sz w:val="18"/>
-          <w:szCs w:val="18"/>
-        </w:rPr>
-      </w:pPr>
-      <w:r>
-        <w:rPr>
-          <w:sz w:val="18"/>
-          <w:szCs w:val="18"/>
-        </w:rPr>
-        <w:t xml:space="preserve">    &lt;add key="PagesListAttribute" value="include"/&gt;</w:t>
-      </w:r>
-    </w:p>
-    <w:p>
-      <w:pPr>
-        <w:pStyle w:val="NoSpacing"/>
-        <w:ind w:left="1080"/>
-        <w:rPr>
-          <w:sz w:val="18"/>
-          <w:szCs w:val="18"/>
-        </w:rPr>
-      </w:pPr>
-      <w:r>
-        <w:rPr>
-          <w:sz w:val="18"/>
-          <w:szCs w:val="18"/>
-        </w:rPr>
-        <w:t xml:space="preserve">    &lt;add key="PagesParameters" value="ParamsPP.txt"/&gt;</w:t>
-      </w:r>
-    </w:p>
-    <w:p>
-      <w:pPr>
-        <w:pStyle w:val="NoSpacing"/>
-        <w:ind w:left="1080"/>
-        <w:rPr>
-          <w:sz w:val="18"/>
-          <w:szCs w:val="18"/>
-        </w:rPr>
-      </w:pPr>
-      <w:r>
-        <w:rPr>
-          <w:sz w:val="18"/>
-          <w:szCs w:val="18"/>
-        </w:rPr>
-        <w:t xml:space="preserve">    &lt;add key="GenericInquiryParameters" value="ParamsGI.txt"/&gt;--&gt;</w:t>
-      </w:r>
-    </w:p>
-    <w:p>
-      <w:pPr>
-        <w:pStyle w:val="NoSpacing"/>
-        <w:ind w:left="1080"/>
-        <w:rPr>
-          <w:sz w:val="18"/>
-          <w:szCs w:val="18"/>
-        </w:rPr>
-      </w:pPr>
-      <w:r>
-        <w:rPr>
-          <w:sz w:val="18"/>
-          <w:szCs w:val="18"/>
-        </w:rPr>
-        <w:t xml:space="preserve">  &lt;/appSettings&gt;</w:t>
-      </w:r>
-    </w:p>
-    <w:p>
-      <w:pPr>
-        <w:pStyle w:val="NoSpacing"/>
-        <w:ind w:left="1080"/>
-        <w:rPr>
-          <w:sz w:val="18"/>
-          <w:szCs w:val="18"/>
-        </w:rPr>
-      </w:pPr>
-      <w:r>
-        <w:rPr>
-          <w:sz w:val="18"/>
-          <w:szCs w:val="18"/>
-        </w:rPr>
-        <w:t xml:space="preserve">  &lt;startup&gt;</w:t>
-      </w:r>
-    </w:p>
-    <w:p>
-      <w:pPr>
-        <w:pStyle w:val="NoSpacing"/>
-        <w:ind w:left="1080"/>
-        <w:rPr>
-          <w:sz w:val="18"/>
-          <w:szCs w:val="18"/>
-        </w:rPr>
-      </w:pPr>
-      <w:r>
-        <w:rPr>
-          <w:sz w:val="18"/>
-          <w:szCs w:val="18"/>
-        </w:rPr>
-        <w:t xml:space="preserve">    &lt;supportedRuntime version="v4.0" sku=".NETFramework,Version=v4.8" /&gt;</w:t>
-      </w:r>
-    </w:p>
-    <w:p>
-      <w:pPr>
-        <w:pStyle w:val="NoSpacing"/>
-        <w:ind w:left="1080"/>
-        <w:rPr>
-          <w:sz w:val="18"/>
-          <w:szCs w:val="18"/>
-        </w:rPr>
-      </w:pPr>
-      <w:r>
-        <w:rPr>
-          <w:sz w:val="18"/>
-          <w:szCs w:val="18"/>
-        </w:rPr>
-        <w:t xml:space="preserve">  &lt;/startup&gt;</w:t>
-      </w:r>
-    </w:p>
-    <w:p>
-      <w:pPr>
-        <w:pStyle w:val="NoSpacing"/>
-        <w:ind w:left="1080"/>
-        <w:rPr>
-          <w:sz w:val="18"/>
-          <w:szCs w:val="18"/>
-        </w:rPr>
-      </w:pPr>
-      <w:r>
-        <w:rPr>
-          <w:sz w:val="18"/>
-          <w:szCs w:val="18"/>
-        </w:rPr>
-        <w:t>&lt;/configuration&gt;</w:t>
-      </w:r>
-    </w:p>
-    <w:p>
-      <w:pPr>
-        <w:pStyle w:val="ListParagraph"/>
-        <w:numPr>
-          <w:ilvl w:val="0"/>
-          <w:numId w:val="2"/>
-        </w:numPr>
-      </w:pPr>
-      <w:r>
-        <w:t xml:space="preserve">Ensure you include all </w:t>
-      </w:r>
+      </w:pPr>
       <w:r>
         <w:rPr>
           <w:b/>
           <w:bCs/>
         </w:rPr>
-        <w:t>new or</w:t>
-      </w:r>
-      <w:r>
-        <w:rPr>
-          <w:b/>
-          <w:bCs/>
-        </w:rPr>
-        <w:t xml:space="preserve"> </w:t>
-      </w:r>
-      <w:r>
-        <w:rPr>
-          <w:b/>
-          <w:bCs/>
-        </w:rPr>
-        <w:t>modified</w:t>
-      </w:r>
-      <w:r>
-        <w:t xml:space="preserve"> </w:t>
-      </w:r>
-      <w:r>
-        <w:t xml:space="preserve">screens you need to use during your test in the </w:t>
-      </w:r>
-      <w:r>
-        <w:t>FilenameFilter</w:t>
-      </w:r>
-      <w:r>
-        <w:t xml:space="preserve"> attribute. As well as fill the other attributes with your sites correct information.</w:t>
-      </w:r>
-    </w:p>
-    <w:p>
-      <w:pPr>
-        <w:pStyle w:val="ListParagraph"/>
-        <w:numPr>
-          <w:ilvl w:val="0"/>
-          <w:numId w:val="2"/>
-        </w:numPr>
-      </w:pPr>
-      <w:r>
-        <w:t>Double</w:t>
-      </w:r>
-      <w:r>
-        <w:t xml:space="preserve"> click the ClassGenerator folder </w:t>
-      </w:r>
-      <w:r>
-        <w:t>to start the Wrapper Generation Process</w:t>
+        <w:t>Note:</w:t>
+      </w:r>
+      <w:r>
+        <w:t xml:space="preserve"> The ClassGenerator.exe command prompt will take 5+ mins to show progress, don’t worry it is not frozen, just keep waiting for the first screen wrapper to generate then they start going quickly. Do not close the window, the command prompt window must close on its own to complete the process. Closing classgenerator.exe early will break the sites </w:t>
+      </w:r>
+      <w:proofErr w:type="spellStart"/>
+      <w:r>
+        <w:t>web.config</w:t>
+      </w:r>
+      <w:proofErr w:type="spellEnd"/>
+      <w:r>
+        <w:t xml:space="preserve">. If the website becomes unavailable you must go to the site </w:t>
+      </w:r>
+      <w:proofErr w:type="spellStart"/>
+      <w:r>
+        <w:t>flder</w:t>
+      </w:r>
+      <w:proofErr w:type="spellEnd"/>
+      <w:r>
+        <w:t xml:space="preserve"> and find the backup web config and save it over the broken site </w:t>
+      </w:r>
+      <w:proofErr w:type="spellStart"/>
+      <w:r>
+        <w:t>web.config</w:t>
+      </w:r>
+      <w:proofErr w:type="spellEnd"/>
+      <w:r>
+        <w:t>.</w:t>
       </w:r>
     </w:p>
     <w:p>
@@ -740,119 +1182,12 @@
         <w:pStyle w:val="ListParagraph"/>
         <w:ind w:left="1080"/>
       </w:pPr>
-      <w:r>
-        <w:rPr>
-          <w:noProof/>
-        </w:rPr>
-        <w:drawing>
-          <wp:inline distT="0" distB="0" distL="0" distR="0" wp14:anchorId="6C25115A" wp14:editId="1927E651">
-            <wp:extent cx="5943600" cy="1300480"/>
-            <wp:effectExtent l="0" t="0" r="0" b="0"/>
-            <wp:docPr id="1" name="Picture 1" descr="Graphical user interface, text, application&#10;&#10;Description automatically generated"/>
-            <wp:cNvGraphicFramePr>
-              <a:graphicFrameLocks xmlns:a="http://schemas.openxmlformats.org/drawingml/2006/main" noChangeAspect="1"/>
-            </wp:cNvGraphicFramePr>
-            <a:graphic xmlns:a="http://schemas.openxmlformats.org/drawingml/2006/main">
-              <a:graphicData uri="http://schemas.openxmlformats.org/drawingml/2006/picture">
-                <pic:pic xmlns:pic="http://schemas.openxmlformats.org/drawingml/2006/picture">
-                  <pic:nvPicPr>
-                    <pic:cNvPr id="1" name="Picture 1" descr="Graphical user interface, text, application&#10;&#10;Description automatically generated"/>
-                    <pic:cNvPicPr/>
-                  </pic:nvPicPr>
-                  <pic:blipFill>
-                    <a:blip r:embed="rId5"/>
-                    <a:stretch>
-                      <a:fillRect/>
-                    </a:stretch>
-                  </pic:blipFill>
-                  <pic:spPr>
-                    <a:xfrm>
-                      <a:off x="0" y="0"/>
-                      <a:ext cx="5943600" cy="1300480"/>
-                    </a:xfrm>
-                    <a:prstGeom prst="rect">
-                      <a:avLst/>
-                    </a:prstGeom>
-                  </pic:spPr>
-                </pic:pic>
-              </a:graphicData>
-            </a:graphic>
-          </wp:inline>
-        </w:drawing>
-      </w:r>
     </w:p>
     <w:p>
       <w:pPr>
         <w:pStyle w:val="ListParagraph"/>
         <w:ind w:left="1080"/>
       </w:pPr>
-      <w:r>
-        <w:rPr>
-          <w:b/>
-          <w:bCs/>
-        </w:rPr>
-        <w:t>Note:</w:t>
-      </w:r>
-      <w:r>
-        <w:t xml:space="preserve"> </w:t>
-      </w:r>
-      <w:r>
-        <w:t>The</w:t>
-      </w:r>
-      <w:r>
-        <w:t xml:space="preserve"> </w:t>
-      </w:r>
-      <w:r>
-        <w:t xml:space="preserve">ClassGenerator.exe </w:t>
-      </w:r>
-      <w:r>
-        <w:t>command prompt will take 2-</w:t>
-      </w:r>
-      <w:r>
-        <w:t>5</w:t>
-      </w:r>
-      <w:r>
-        <w:t xml:space="preserve"> mins to show progress, don’t worry it is not frozen, just keep waiting for the first screen wrapper to generate then they start going quickly</w:t>
-      </w:r>
-      <w:r>
-        <w:t>. Do not close the window,</w:t>
-      </w:r>
-      <w:r>
-        <w:t xml:space="preserve"> </w:t>
-      </w:r>
-      <w:r>
-        <w:t>t</w:t>
-      </w:r>
-      <w:r>
-        <w:t xml:space="preserve">he command prompt window </w:t>
-      </w:r>
-      <w:r>
-        <w:t>must close on its own</w:t>
-      </w:r>
-      <w:r>
-        <w:t xml:space="preserve"> to complete the process. Closing classgenerator.exe </w:t>
-      </w:r>
-      <w:r>
-        <w:t>early</w:t>
-      </w:r>
-      <w:r>
-        <w:t xml:space="preserve"> will </w:t>
-      </w:r>
-      <w:r>
-        <w:t>break the sites web.config.</w:t>
-      </w:r>
-    </w:p>
-    <w:p>
-      <w:pPr>
-        <w:pStyle w:val="ListParagraph"/>
-        <w:numPr>
-          <w:ilvl w:val="0"/>
-          <w:numId w:val="2"/>
-        </w:numPr>
-      </w:pPr>
-      <w:r>
-        <w:t>Copy those folders with wrappers inside to the Wrappers folder of your solution</w:t>
-      </w:r>
     </w:p>
     <w:p>
       <w:pPr>
@@ -872,51 +1207,513 @@
           <w:szCs w:val="28"/>
           <w:u w:val="single"/>
         </w:rPr>
+        <w:t>Screens that require initial configuration:</w:t>
+      </w:r>
+    </w:p>
+    <w:p>
+      <w:r>
+        <w:t>If your screen is inaccessible on the website, Wrapper Generation will skip the screen. So you must ensure the website is configured to have all screens accessible</w:t>
+      </w:r>
+    </w:p>
+    <w:p>
+      <w:pPr>
+        <w:autoSpaceDE w:val="0"/>
+        <w:autoSpaceDN w:val="0"/>
+        <w:adjustRightInd w:val="0"/>
+        <w:spacing w:after="0" w:line="240" w:lineRule="auto"/>
+      </w:pPr>
+      <w:r>
+        <w:t>There are a few ways to set up your site before Wrapper Generation using automated code.</w:t>
+      </w:r>
+    </w:p>
+    <w:p>
+      <w:pPr>
+        <w:autoSpaceDE w:val="0"/>
+        <w:autoSpaceDN w:val="0"/>
+        <w:adjustRightInd w:val="0"/>
+        <w:spacing w:after="0" w:line="240" w:lineRule="auto"/>
+      </w:pPr>
+      <w:r>
         <w:lastRenderedPageBreak/>
-        <w:t>Screens that require initial configuration:</w:t>
-      </w:r>
-    </w:p>
-    <w:p>
-      <w:r>
-        <w:t>If your screen is inaccessible on the website, Wrapper Generation will skip the screen.</w:t>
-      </w:r>
-    </w:p>
-    <w:p>
-      <w:r>
-        <w:t>To</w:t>
-      </w:r>
-      <w:r>
-        <w:t xml:space="preserve"> config</w:t>
-      </w:r>
-      <w:r>
-        <w:t xml:space="preserve"> your custom screen</w:t>
-      </w:r>
+        <w:t xml:space="preserve">                </w:t>
+      </w:r>
+      <w:r>
+        <w:rPr>
+          <w:b/>
+          <w:bCs/>
+        </w:rPr>
+        <w:t xml:space="preserve">1) For existing unmodified </w:t>
+      </w:r>
+      <w:proofErr w:type="spellStart"/>
+      <w:r>
+        <w:rPr>
+          <w:b/>
+          <w:bCs/>
+        </w:rPr>
+        <w:t>acumatica</w:t>
+      </w:r>
+      <w:proofErr w:type="spellEnd"/>
+      <w:r>
+        <w:rPr>
+          <w:b/>
+          <w:bCs/>
+        </w:rPr>
+        <w:t xml:space="preserve"> screens:</w:t>
+      </w:r>
+      <w:r>
+        <w:t xml:space="preserve">   Use </w:t>
+      </w:r>
+      <w:proofErr w:type="spellStart"/>
+      <w:r>
+        <w:t>GeneratedWrappers.Acumatica</w:t>
+      </w:r>
+      <w:proofErr w:type="spellEnd"/>
+      <w:r>
+        <w:t xml:space="preserve"> wrappers</w:t>
+      </w:r>
+    </w:p>
+    <w:p>
+      <w:pPr>
+        <w:autoSpaceDE w:val="0"/>
+        <w:autoSpaceDN w:val="0"/>
+        <w:adjustRightInd w:val="0"/>
+        <w:spacing w:after="0" w:line="240" w:lineRule="auto"/>
+        <w:ind w:left="5040" w:hanging="5040"/>
+      </w:pPr>
+      <w:r>
+        <w:rPr>
+          <w:b/>
+          <w:bCs/>
+        </w:rPr>
+        <w:t xml:space="preserve">                2) For modified </w:t>
+      </w:r>
+      <w:proofErr w:type="spellStart"/>
+      <w:r>
+        <w:rPr>
+          <w:b/>
+          <w:bCs/>
+        </w:rPr>
+        <w:t>acumatica</w:t>
+      </w:r>
+      <w:proofErr w:type="spellEnd"/>
+      <w:r>
+        <w:rPr>
+          <w:b/>
+          <w:bCs/>
+        </w:rPr>
+        <w:t xml:space="preserve"> screens:</w:t>
+      </w:r>
+      <w:r>
+        <w:t xml:space="preserve">              </w:t>
+      </w:r>
+      <w:r>
+        <w:tab/>
+        <w:t xml:space="preserve">Use </w:t>
+      </w:r>
+      <w:proofErr w:type="spellStart"/>
+      <w:r>
+        <w:t>DynamicControl</w:t>
+      </w:r>
+      <w:proofErr w:type="spellEnd"/>
+      <w:r>
+        <w:t xml:space="preserve"> to interact with the new fields before a updated wrapper exists.</w:t>
+      </w:r>
+    </w:p>
+    <w:p>
+      <w:pPr>
+        <w:autoSpaceDE w:val="0"/>
+        <w:autoSpaceDN w:val="0"/>
+        <w:adjustRightInd w:val="0"/>
+        <w:spacing w:after="0" w:line="240" w:lineRule="auto"/>
+      </w:pPr>
+      <w:r>
+        <w:rPr>
+          <w:b/>
+          <w:bCs/>
+        </w:rPr>
+        <w:t xml:space="preserve">                3) For New Custom screens:</w:t>
+      </w:r>
+      <w:r>
+        <w:t xml:space="preserve">                      </w:t>
+      </w:r>
+      <w:r>
+        <w:tab/>
+        <w:t>Use Customization Plug-in to configure the data</w:t>
+      </w:r>
+    </w:p>
+    <w:p>
+      <w:pPr>
+        <w:autoSpaceDE w:val="0"/>
+        <w:autoSpaceDN w:val="0"/>
+        <w:adjustRightInd w:val="0"/>
+        <w:spacing w:after="0" w:line="240" w:lineRule="auto"/>
+        <w:ind w:left="2160" w:firstLine="2880"/>
+      </w:pPr>
+      <w:hyperlink r:id="rId5" w:history="1">
+        <w:r>
+          <w:rPr>
+            <w:rStyle w:val="Hyperlink"/>
+          </w:rPr>
+          <w:t>https://github.com/Acumatica/Test-SDK-Starter-Guide/blob/master/ISVTestSDK/Customization%20PlugIn%20Guide.docx</w:t>
+        </w:r>
+      </w:hyperlink>
       <w:r>
         <w:t xml:space="preserve"> </w:t>
       </w:r>
-      <w:r>
-        <w:t>to be accessible</w:t>
-      </w:r>
-      <w:r>
-        <w:t xml:space="preserve">. </w:t>
-      </w:r>
-      <w:r>
-        <w:t>Include</w:t>
-      </w:r>
-      <w:r>
-        <w:t xml:space="preserve"> SQL to insert the data</w:t>
-      </w:r>
+    </w:p>
+    <w:p>
+      <w:pPr>
+        <w:autoSpaceDE w:val="0"/>
+        <w:autoSpaceDN w:val="0"/>
+        <w:adjustRightInd w:val="0"/>
+        <w:spacing w:after="0" w:line="240" w:lineRule="auto"/>
+        <w:ind w:left="3600"/>
+      </w:pPr>
+      <w:hyperlink r:id="rId6" w:history="1">
+        <w:r>
+          <w:rPr>
+            <w:rStyle w:val="Hyperlink"/>
+          </w:rPr>
+          <w:t>https://riptutorial.com/acumatica/example/29435/implementation-of-a-customization-plug-in-to-update-multiple-companies</w:t>
+        </w:r>
+      </w:hyperlink>
       <w:r>
         <w:t xml:space="preserve"> </w:t>
       </w:r>
-      <w:r>
-        <w:t>in</w:t>
-      </w:r>
-      <w:r>
-        <w:t xml:space="preserve"> the BeforeExecute() of the test</w:t>
-      </w:r>
-      <w:r>
-        <w:t xml:space="preserve"> - Support.GetSite().RunSqlScript($@"INSERT [dbo].[TABLE] ([CompanyID], [ApiKey], [ApiURL]) VALUES (2, N'8fds86256hh7j8f78ds8f', N'https://sandbox.testsite.com/api/v4');");</w:t>
+    </w:p>
+    <w:p>
+      <w:pPr>
+        <w:autoSpaceDE w:val="0"/>
+        <w:autoSpaceDN w:val="0"/>
+        <w:adjustRightInd w:val="0"/>
+        <w:spacing w:after="0" w:line="240" w:lineRule="auto"/>
+      </w:pPr>
+      <w:r>
+        <w:t xml:space="preserve">                                          </w:t>
+      </w:r>
+      <w:hyperlink r:id="rId7" w:history="1">
+        <w:r>
+          <w:rPr>
+            <w:rStyle w:val="Hyperlink"/>
+          </w:rPr>
+          <w:t>https://www.acumatica.com/blog/customization-plugin-packages-configuration/</w:t>
+        </w:r>
+      </w:hyperlink>
+      <w:r>
+        <w:t xml:space="preserve"> </w:t>
+      </w:r>
+    </w:p>
+    <w:p>
+      <w:pPr>
+        <w:autoSpaceDE w:val="0"/>
+        <w:autoSpaceDN w:val="0"/>
+        <w:adjustRightInd w:val="0"/>
+        <w:spacing w:after="0" w:line="240" w:lineRule="auto"/>
+      </w:pPr>
+      <w:r>
+        <w:t xml:space="preserve">                 </w:t>
+      </w:r>
+    </w:p>
+    <w:p>
+      <w:pPr>
+        <w:autoSpaceDE w:val="0"/>
+        <w:autoSpaceDN w:val="0"/>
+        <w:adjustRightInd w:val="0"/>
+        <w:spacing w:after="0" w:line="240" w:lineRule="auto"/>
+      </w:pPr>
+    </w:p>
+    <w:p>
+      <w:pPr>
+        <w:autoSpaceDE w:val="0"/>
+        <w:autoSpaceDN w:val="0"/>
+        <w:adjustRightInd w:val="0"/>
+        <w:spacing w:after="0" w:line="240" w:lineRule="auto"/>
+        <w:rPr>
+          <w:b/>
+          <w:bCs/>
+        </w:rPr>
+      </w:pPr>
+      <w:r>
+        <w:rPr>
+          <w:b/>
+          <w:bCs/>
+        </w:rPr>
+        <w:t xml:space="preserve">                Numbered Examples from above:</w:t>
+      </w:r>
+    </w:p>
+    <w:p>
+      <w:pPr>
+        <w:autoSpaceDE w:val="0"/>
+        <w:autoSpaceDN w:val="0"/>
+        <w:adjustRightInd w:val="0"/>
+        <w:spacing w:after="0" w:line="240" w:lineRule="auto"/>
+      </w:pPr>
+      <w:r>
+        <w:t xml:space="preserve">                 </w:t>
+      </w:r>
+      <w:r>
+        <w:rPr>
+          <w:b/>
+          <w:bCs/>
+        </w:rPr>
+        <w:t>1)</w:t>
+      </w:r>
+      <w:r>
+        <w:t xml:space="preserve"> Use </w:t>
+      </w:r>
+      <w:proofErr w:type="spellStart"/>
+      <w:r>
+        <w:t>GeneratedWrappers.Acumatica</w:t>
+      </w:r>
+      <w:proofErr w:type="spellEnd"/>
+      <w:r>
+        <w:t xml:space="preserve"> to enter data for UNMODIFIED Acumatica screens</w:t>
+      </w:r>
+    </w:p>
+    <w:p>
+      <w:pPr>
+        <w:autoSpaceDE w:val="0"/>
+        <w:autoSpaceDN w:val="0"/>
+        <w:adjustRightInd w:val="0"/>
+        <w:spacing w:after="0" w:line="240" w:lineRule="auto"/>
+      </w:pPr>
+    </w:p>
+    <w:p>
+      <w:pPr>
+        <w:autoSpaceDE w:val="0"/>
+        <w:autoSpaceDN w:val="0"/>
+        <w:adjustRightInd w:val="0"/>
+        <w:spacing w:after="0" w:line="240" w:lineRule="auto"/>
+      </w:pPr>
+      <w:r>
+        <w:t xml:space="preserve">                </w:t>
+      </w:r>
+      <w:proofErr w:type="spellStart"/>
+      <w:r>
+        <w:t>Features.OpenScreen</w:t>
+      </w:r>
+      <w:proofErr w:type="spellEnd"/>
+      <w:r>
+        <w:t>();</w:t>
+      </w:r>
+    </w:p>
+    <w:p>
+      <w:pPr>
+        <w:autoSpaceDE w:val="0"/>
+        <w:autoSpaceDN w:val="0"/>
+        <w:adjustRightInd w:val="0"/>
+        <w:spacing w:after="0" w:line="240" w:lineRule="auto"/>
+      </w:pPr>
+      <w:r>
+        <w:t xml:space="preserve">                </w:t>
+      </w:r>
+      <w:proofErr w:type="spellStart"/>
+      <w:r>
+        <w:t>Features.Insert</w:t>
+      </w:r>
+      <w:proofErr w:type="spellEnd"/>
+      <w:r>
+        <w:t>();</w:t>
+      </w:r>
+    </w:p>
+    <w:p>
+      <w:pPr>
+        <w:autoSpaceDE w:val="0"/>
+        <w:autoSpaceDN w:val="0"/>
+        <w:adjustRightInd w:val="0"/>
+        <w:spacing w:after="0" w:line="240" w:lineRule="auto"/>
+      </w:pPr>
+      <w:r>
+        <w:t xml:space="preserve">                </w:t>
+      </w:r>
+      <w:proofErr w:type="spellStart"/>
+      <w:r>
+        <w:t>Features.Summary.SalesQuotes.SetTrue</w:t>
+      </w:r>
+      <w:proofErr w:type="spellEnd"/>
+      <w:r>
+        <w:t>();</w:t>
+      </w:r>
+    </w:p>
+    <w:p>
+      <w:pPr>
+        <w:autoSpaceDE w:val="0"/>
+        <w:autoSpaceDN w:val="0"/>
+        <w:adjustRightInd w:val="0"/>
+        <w:spacing w:after="0" w:line="240" w:lineRule="auto"/>
+      </w:pPr>
+      <w:r>
+        <w:t xml:space="preserve">                </w:t>
+      </w:r>
+      <w:proofErr w:type="spellStart"/>
+      <w:r>
+        <w:t>Features.Summary.DynamicControl</w:t>
+      </w:r>
+      <w:proofErr w:type="spellEnd"/>
+      <w:r>
+        <w:t>&lt;</w:t>
+      </w:r>
+      <w:proofErr w:type="spellStart"/>
+      <w:r>
+        <w:t>CheckBox</w:t>
+      </w:r>
+      <w:proofErr w:type="spellEnd"/>
+      <w:r>
+        <w:t>&gt;("Multicurrency Accounting").</w:t>
+      </w:r>
+      <w:proofErr w:type="spellStart"/>
+      <w:r>
+        <w:t>SetTrue</w:t>
+      </w:r>
+      <w:proofErr w:type="spellEnd"/>
+      <w:r>
+        <w:t>();</w:t>
+      </w:r>
+    </w:p>
+    <w:p>
+      <w:pPr>
+        <w:autoSpaceDE w:val="0"/>
+        <w:autoSpaceDN w:val="0"/>
+        <w:adjustRightInd w:val="0"/>
+        <w:spacing w:after="0" w:line="240" w:lineRule="auto"/>
+      </w:pPr>
+      <w:r>
+        <w:t xml:space="preserve">                </w:t>
+      </w:r>
+      <w:proofErr w:type="spellStart"/>
+      <w:r>
+        <w:t>Features.RequestValidation</w:t>
+      </w:r>
+      <w:proofErr w:type="spellEnd"/>
+      <w:r>
+        <w:t>();</w:t>
+      </w:r>
+    </w:p>
+    <w:p>
+      <w:pPr>
+        <w:autoSpaceDE w:val="0"/>
+        <w:autoSpaceDN w:val="0"/>
+        <w:adjustRightInd w:val="0"/>
+        <w:spacing w:after="0" w:line="240" w:lineRule="auto"/>
+      </w:pPr>
+    </w:p>
+    <w:p>
+      <w:pPr>
+        <w:autoSpaceDE w:val="0"/>
+        <w:autoSpaceDN w:val="0"/>
+        <w:adjustRightInd w:val="0"/>
+        <w:spacing w:after="0" w:line="240" w:lineRule="auto"/>
+        <w:ind w:left="720" w:firstLine="128"/>
+      </w:pPr>
+      <w:r>
+        <w:rPr>
+          <w:b/>
+          <w:bCs/>
+        </w:rPr>
+        <w:t>2)</w:t>
+      </w:r>
+      <w:r>
+        <w:t xml:space="preserve"> Using </w:t>
+      </w:r>
+      <w:proofErr w:type="spellStart"/>
+      <w:r>
+        <w:t>DynamicControl</w:t>
+      </w:r>
+      <w:proofErr w:type="spellEnd"/>
+      <w:r>
+        <w:t xml:space="preserve"> to interact with customization added fields before a updated wrapper exists</w:t>
+      </w:r>
+    </w:p>
+    <w:p>
+      <w:pPr>
+        <w:autoSpaceDE w:val="0"/>
+        <w:autoSpaceDN w:val="0"/>
+        <w:adjustRightInd w:val="0"/>
+        <w:spacing w:after="0" w:line="240" w:lineRule="auto"/>
+      </w:pPr>
+      <w:r>
+        <w:t xml:space="preserve">                The text is the fields label text.</w:t>
+      </w:r>
+    </w:p>
+    <w:p>
+      <w:pPr>
+        <w:autoSpaceDE w:val="0"/>
+        <w:autoSpaceDN w:val="0"/>
+        <w:adjustRightInd w:val="0"/>
+        <w:spacing w:after="0" w:line="240" w:lineRule="auto"/>
+      </w:pPr>
+    </w:p>
+    <w:p>
+      <w:pPr>
+        <w:autoSpaceDE w:val="0"/>
+        <w:autoSpaceDN w:val="0"/>
+        <w:adjustRightInd w:val="0"/>
+        <w:spacing w:after="0" w:line="240" w:lineRule="auto"/>
+      </w:pPr>
+      <w:r>
+        <w:t xml:space="preserve">                </w:t>
+      </w:r>
+      <w:proofErr w:type="spellStart"/>
+      <w:r>
+        <w:t>SetupGl.OpenScreen</w:t>
+      </w:r>
+      <w:proofErr w:type="spellEnd"/>
+      <w:r>
+        <w:t>();</w:t>
+      </w:r>
+    </w:p>
+    <w:p>
+      <w:pPr>
+        <w:autoSpaceDE w:val="0"/>
+        <w:autoSpaceDN w:val="0"/>
+        <w:adjustRightInd w:val="0"/>
+        <w:spacing w:after="0" w:line="240" w:lineRule="auto"/>
+      </w:pPr>
+      <w:r>
+        <w:t xml:space="preserve">                </w:t>
+      </w:r>
+      <w:proofErr w:type="spellStart"/>
+      <w:r>
+        <w:t>SetupGl.general.DynamicControl</w:t>
+      </w:r>
+      <w:proofErr w:type="spellEnd"/>
+      <w:r>
+        <w:t>&lt;</w:t>
+      </w:r>
+      <w:proofErr w:type="spellStart"/>
+      <w:r>
+        <w:t>CheckBox</w:t>
+      </w:r>
+      <w:proofErr w:type="spellEnd"/>
+      <w:r>
+        <w:t>&gt;("Generate Consolidated Batches").</w:t>
+      </w:r>
+      <w:proofErr w:type="spellStart"/>
+      <w:r>
+        <w:t>SetTrue</w:t>
+      </w:r>
+      <w:proofErr w:type="spellEnd"/>
+      <w:r>
+        <w:t>();</w:t>
+      </w:r>
+    </w:p>
+    <w:p>
+      <w:pPr>
+        <w:autoSpaceDE w:val="0"/>
+        <w:autoSpaceDN w:val="0"/>
+        <w:adjustRightInd w:val="0"/>
+        <w:spacing w:after="0" w:line="240" w:lineRule="auto"/>
+      </w:pPr>
+      <w:r>
+        <w:t xml:space="preserve">                </w:t>
+      </w:r>
+      <w:proofErr w:type="spellStart"/>
+      <w:r>
+        <w:t>SetupGl.Save</w:t>
+      </w:r>
+      <w:proofErr w:type="spellEnd"/>
+      <w:r>
+        <w:t>();</w:t>
       </w:r>
     </w:p>
     <w:p>
@@ -952,7 +1749,15 @@
     </w:p>
     <w:p>
       <w:r>
-        <w:t>&lt;add key="PagesParameters" value="PagesWithParameters.txt"/&gt;</w:t>
+        <w:t>&lt;add key="</w:t>
+      </w:r>
+      <w:proofErr w:type="spellStart"/>
+      <w:r>
+        <w:t>PagesParameters</w:t>
+      </w:r>
+      <w:proofErr w:type="spellEnd"/>
+      <w:r>
+        <w:t>" value="PagesWithParameters.txt"/&gt;</w:t>
       </w:r>
     </w:p>
     <w:p>
@@ -998,7 +1803,15 @@
           </w:tcPr>
           <w:p>
             <w:r>
-              <w:t>CR306010 ?TaskID=29&amp;RefNoteID=764</w:t>
+              <w:t>CR306010 ?</w:t>
+            </w:r>
+            <w:proofErr w:type="spellStart"/>
+            <w:r>
+              <w:t>TaskID</w:t>
+            </w:r>
+            <w:proofErr w:type="spellEnd"/>
+            <w:r>
+              <w:t>=29&amp;RefNoteID=764</w:t>
             </w:r>
           </w:p>
           <w:p>
@@ -1032,7 +1845,15 @@
     </w:p>
     <w:p>
       <w:r>
-        <w:t>&lt;add key="GenericInquiryParameters" value="GenericInquiriesWithParameters.txt"/&gt;</w:t>
+        <w:t>&lt;add key="</w:t>
+      </w:r>
+      <w:proofErr w:type="spellStart"/>
+      <w:r>
+        <w:t>GenericInquiryParameters</w:t>
+      </w:r>
+      <w:proofErr w:type="spellEnd"/>
+      <w:r>
+        <w:t>" value="GenericInquiriesWithParameters.txt"/&gt;</w:t>
       </w:r>
     </w:p>
     <w:p>
@@ -1074,6 +1895,7 @@
         <w:rPr>
           <w:noProof/>
         </w:rPr>
+        <w:lastRenderedPageBreak/>
         <w:drawing>
           <wp:inline distT="0" distB="0" distL="0" distR="0" wp14:anchorId="57EE6854" wp14:editId="702553A0">
             <wp:extent cx="5943600" cy="1169035"/>
@@ -1090,7 +1912,7 @@
                     <pic:cNvPicPr/>
                   </pic:nvPicPr>
                   <pic:blipFill>
-                    <a:blip r:embed="rId6"/>
+                    <a:blip r:embed="rId8"/>
                     <a:stretch>
                       <a:fillRect/>
                     </a:stretch>
@@ -1192,13 +2014,36 @@
           <w:szCs w:val="28"/>
           <w:u w:val="single"/>
         </w:rPr>
-        <w:t>All possible ClassGenerator.exe.config Variables:</w:t>
+        <w:t xml:space="preserve">All possible </w:t>
+      </w:r>
+      <w:proofErr w:type="spellStart"/>
+      <w:r>
+        <w:rPr>
+          <w:b/>
+          <w:bCs/>
+          <w:sz w:val="28"/>
+          <w:szCs w:val="28"/>
+          <w:u w:val="single"/>
+        </w:rPr>
+        <w:t>ClassGenerator.exe.config</w:t>
+      </w:r>
+      <w:proofErr w:type="spellEnd"/>
+      <w:r>
+        <w:rPr>
+          <w:b/>
+          <w:bCs/>
+          <w:sz w:val="28"/>
+          <w:szCs w:val="28"/>
+          <w:u w:val="single"/>
+        </w:rPr>
+        <w:t xml:space="preserve"> Variables:</w:t>
       </w:r>
     </w:p>
     <w:p>
       <w:r>
         <w:t xml:space="preserve">You can use the following keys in the </w:t>
       </w:r>
+      <w:proofErr w:type="spellStart"/>
       <w:r>
         <w:rPr>
           <w:i/>
@@ -1206,6 +2051,7 @@
         </w:rPr>
         <w:t>ClassGenerator.exe.config</w:t>
       </w:r>
+      <w:proofErr w:type="spellEnd"/>
       <w:r>
         <w:t xml:space="preserve"> file to configure the generation of page wrappers. </w:t>
       </w:r>
@@ -1256,7 +2102,6 @@
                 <w:b/>
                 <w:bCs/>
               </w:rPr>
-              <w:lastRenderedPageBreak/>
               <w:t>Key</w:t>
             </w:r>
           </w:p>
@@ -1400,9 +2245,11 @@
             <w:hideMark/>
           </w:tcPr>
           <w:p>
+            <w:proofErr w:type="spellStart"/>
             <w:r>
               <w:t>SitePhysicalPath</w:t>
             </w:r>
+            <w:proofErr w:type="spellEnd"/>
           </w:p>
         </w:tc>
         <w:tc>
@@ -1441,7 +2288,15 @@
           </w:tcPr>
           <w:p>
             <w:r>
-              <w:t>&lt;add key="SitePhysicalPath" value="C:\Program Files (x86)\Acumatica ERP\demo"/&gt;</w:t>
+              <w:t>&lt;add key="</w:t>
+            </w:r>
+            <w:proofErr w:type="spellStart"/>
+            <w:r>
+              <w:t>SitePhysicalPath</w:t>
+            </w:r>
+            <w:proofErr w:type="spellEnd"/>
+            <w:r>
+              <w:t>" value="C:\Program Files (x86)\Acumatica ERP\demo"/&gt;</w:t>
             </w:r>
           </w:p>
         </w:tc>
@@ -1458,9 +2313,11 @@
             <w:hideMark/>
           </w:tcPr>
           <w:p>
+            <w:proofErr w:type="spellStart"/>
             <w:r>
               <w:t>GenResultPath</w:t>
             </w:r>
+            <w:proofErr w:type="spellEnd"/>
           </w:p>
         </w:tc>
         <w:tc>
@@ -1499,7 +2356,15 @@
           </w:tcPr>
           <w:p>
             <w:r>
-              <w:t>&lt;add key="GenResultPath" value="C:\Output"/&gt;</w:t>
+              <w:t>&lt;add key="</w:t>
+            </w:r>
+            <w:proofErr w:type="spellStart"/>
+            <w:r>
+              <w:t>GenResultPath</w:t>
+            </w:r>
+            <w:proofErr w:type="spellEnd"/>
+            <w:r>
+              <w:t>" value="C:\Output"/&gt;</w:t>
             </w:r>
           </w:p>
         </w:tc>
@@ -1517,8 +2382,13 @@
             <w:hideMark/>
           </w:tcPr>
           <w:p>
-            <w:r>
-              <w:t>UserName </w:t>
+            <w:proofErr w:type="spellStart"/>
+            <w:r>
+              <w:t>UserName</w:t>
+            </w:r>
+            <w:proofErr w:type="spellEnd"/>
+            <w:r>
+              <w:t> </w:t>
             </w:r>
           </w:p>
         </w:tc>
@@ -1536,7 +2406,31 @@
           </w:p>
           <w:p>
             <w:r>
-              <w:t>If you need to log in to a specific company, you should specify the user name in the following format: UserName@CompanyName, where UserName is replaced with the name of the user, and CompanyName is replaced with the name of the company to which you want to log in.</w:t>
+              <w:t xml:space="preserve">If you need to log in to a specific company, you should specify the user name in the following format: </w:t>
+            </w:r>
+            <w:proofErr w:type="spellStart"/>
+            <w:r>
+              <w:t>UserName@CompanyName</w:t>
+            </w:r>
+            <w:proofErr w:type="spellEnd"/>
+            <w:r>
+              <w:t xml:space="preserve">, where </w:t>
+            </w:r>
+            <w:proofErr w:type="spellStart"/>
+            <w:r>
+              <w:t>UserName</w:t>
+            </w:r>
+            <w:proofErr w:type="spellEnd"/>
+            <w:r>
+              <w:t xml:space="preserve"> is replaced with the name of the user, and </w:t>
+            </w:r>
+            <w:proofErr w:type="spellStart"/>
+            <w:r>
+              <w:t>CompanyName</w:t>
+            </w:r>
+            <w:proofErr w:type="spellEnd"/>
+            <w:r>
+              <w:t xml:space="preserve"> is replaced with the name of the company to which you want to log in.</w:t>
             </w:r>
           </w:p>
         </w:tc>
@@ -1565,7 +2459,15 @@
           </w:tcPr>
           <w:p>
             <w:r>
-              <w:t>&lt;add key="UserName" value="admin"/&gt;</w:t>
+              <w:t>&lt;add key="</w:t>
+            </w:r>
+            <w:proofErr w:type="spellStart"/>
+            <w:r>
+              <w:t>UserName</w:t>
+            </w:r>
+            <w:proofErr w:type="spellEnd"/>
+            <w:r>
+              <w:t>" value="admin"/&gt;</w:t>
             </w:r>
           </w:p>
         </w:tc>
@@ -1610,7 +2512,23 @@
           </w:tcPr>
           <w:p>
             <w:r>
-              <w:t>&lt;add key="UserName" value="admin@Company"/&gt;</w:t>
+              <w:t>&lt;add key="</w:t>
+            </w:r>
+            <w:proofErr w:type="spellStart"/>
+            <w:r>
+              <w:t>UserName</w:t>
+            </w:r>
+            <w:proofErr w:type="spellEnd"/>
+            <w:r>
+              <w:t>" value="</w:t>
+            </w:r>
+            <w:proofErr w:type="spellStart"/>
+            <w:r>
+              <w:t>admin@Company</w:t>
+            </w:r>
+            <w:proofErr w:type="spellEnd"/>
+            <w:r>
+              <w:t>"/&gt;</w:t>
             </w:r>
           </w:p>
         </w:tc>
@@ -1628,8 +2546,14 @@
             <w:hideMark/>
           </w:tcPr>
           <w:p>
-            <w:r>
-              <w:t>FileNameFilter  </w:t>
+            <w:proofErr w:type="spellStart"/>
+            <w:r>
+              <w:lastRenderedPageBreak/>
+              <w:t>FileNameFilter</w:t>
+            </w:r>
+            <w:proofErr w:type="spellEnd"/>
+            <w:r>
+              <w:t>  </w:t>
             </w:r>
           </w:p>
         </w:tc>
@@ -1691,7 +2615,15 @@
           </w:tcPr>
           <w:p>
             <w:r>
-              <w:t>&lt;add key="FileNameFilter" value="GL301000, GL501000"/&gt;</w:t>
+              <w:t>&lt;add key="</w:t>
+            </w:r>
+            <w:proofErr w:type="spellStart"/>
+            <w:r>
+              <w:t>FileNameFilter</w:t>
+            </w:r>
+            <w:proofErr w:type="spellEnd"/>
+            <w:r>
+              <w:t>" value="GL301000, GL501000"/&gt;</w:t>
             </w:r>
           </w:p>
         </w:tc>
@@ -1736,7 +2668,15 @@
           </w:tcPr>
           <w:p>
             <w:r>
-              <w:t>&lt;add key="FileNameFilter" value="GL301000, CR"/&gt;</w:t>
+              <w:t>&lt;add key="</w:t>
+            </w:r>
+            <w:proofErr w:type="spellStart"/>
+            <w:r>
+              <w:t>FileNameFilter</w:t>
+            </w:r>
+            <w:proofErr w:type="spellEnd"/>
+            <w:r>
+              <w:t>" value="GL301000, CR"/&gt;</w:t>
             </w:r>
           </w:p>
         </w:tc>
@@ -1781,7 +2721,15 @@
           </w:tcPr>
           <w:p>
             <w:r>
-              <w:t>&lt;add key="FileNameFilter" value="*"/&gt;</w:t>
+              <w:t>&lt;add key="</w:t>
+            </w:r>
+            <w:proofErr w:type="spellStart"/>
+            <w:r>
+              <w:t>FileNameFilter</w:t>
+            </w:r>
+            <w:proofErr w:type="spellEnd"/>
+            <w:r>
+              <w:t>" value="*"/&gt;</w:t>
             </w:r>
           </w:p>
         </w:tc>
@@ -1798,9 +2746,11 @@
             <w:hideMark/>
           </w:tcPr>
           <w:p>
+            <w:proofErr w:type="spellStart"/>
             <w:r>
               <w:t>PagesList</w:t>
             </w:r>
+            <w:proofErr w:type="spellEnd"/>
           </w:p>
         </w:tc>
         <w:tc>
@@ -1835,9 +2785,17 @@
           </w:tcPr>
           <w:p>
             <w:r>
-              <w:t>&lt;add key="PagesList" value="</w:t>
-            </w:r>
-            <w:hyperlink r:id="rId7" w:anchor="ClassGenerator.exe.config-PagesList.txt" w:history="1">
+              <w:t>&lt;add key="</w:t>
+            </w:r>
+            <w:proofErr w:type="spellStart"/>
+            <w:r>
+              <w:t>PagesList</w:t>
+            </w:r>
+            <w:proofErr w:type="spellEnd"/>
+            <w:r>
+              <w:t>" value="</w:t>
+            </w:r>
+            <w:hyperlink r:id="rId9" w:anchor="ClassGenerator.exe.config-PagesList.txt" w:history="1">
               <w:r>
                 <w:rPr>
                   <w:rStyle w:val="Hyperlink"/>
@@ -1864,8 +2822,13 @@
             <w:hideMark/>
           </w:tcPr>
           <w:p>
-            <w:r>
-              <w:t>PagesListAttribute </w:t>
+            <w:proofErr w:type="spellStart"/>
+            <w:r>
+              <w:t>PagesListAttribute</w:t>
+            </w:r>
+            <w:proofErr w:type="spellEnd"/>
+            <w:r>
+              <w:t> </w:t>
             </w:r>
           </w:p>
         </w:tc>
@@ -1878,12 +2841,19 @@
           </w:tcPr>
           <w:p>
             <w:r>
-              <w:t>Specifies whether the forms that are specified in the PagesList key should be included in or excluded from the page wrapper generation.</w:t>
-            </w:r>
-          </w:p>
-          <w:p>
-            <w:r>
-              <w:lastRenderedPageBreak/>
+              <w:t xml:space="preserve">Specifies whether the forms that are specified in the </w:t>
+            </w:r>
+            <w:proofErr w:type="spellStart"/>
+            <w:r>
+              <w:t>PagesList</w:t>
+            </w:r>
+            <w:proofErr w:type="spellEnd"/>
+            <w:r>
+              <w:t xml:space="preserve"> key should be included in or excluded from the page wrapper generation.</w:t>
+            </w:r>
+          </w:p>
+          <w:p>
+            <w:r>
               <w:t>You can set the value of this key to include to include the forms in the page wrapper generation.</w:t>
             </w:r>
           </w:p>
@@ -1902,7 +2872,6 @@
           </w:tcPr>
           <w:p>
             <w:r>
-              <w:lastRenderedPageBreak/>
               <w:t>Optional</w:t>
             </w:r>
           </w:p>
@@ -1915,7 +2884,15 @@
           </w:tcPr>
           <w:p>
             <w:r>
-              <w:t>&lt;add key="PagesListAttribute" value="include"/&gt;</w:t>
+              <w:t>&lt;add key="</w:t>
+            </w:r>
+            <w:proofErr w:type="spellStart"/>
+            <w:r>
+              <w:t>PagesListAttribute</w:t>
+            </w:r>
+            <w:proofErr w:type="spellEnd"/>
+            <w:r>
+              <w:t>" value="include"/&gt;</w:t>
             </w:r>
           </w:p>
         </w:tc>
@@ -1960,7 +2937,15 @@
           </w:tcPr>
           <w:p>
             <w:r>
-              <w:t>&lt;add key="PagesListAttribute" value="exclude"/&gt;</w:t>
+              <w:t>&lt;add key="</w:t>
+            </w:r>
+            <w:proofErr w:type="spellStart"/>
+            <w:r>
+              <w:t>PagesListAttribute</w:t>
+            </w:r>
+            <w:proofErr w:type="spellEnd"/>
+            <w:r>
+              <w:t>" value="exclude"/&gt;</w:t>
             </w:r>
           </w:p>
         </w:tc>
@@ -1978,8 +2963,13 @@
             <w:hideMark/>
           </w:tcPr>
           <w:p>
-            <w:r>
-              <w:t>ClearOutput </w:t>
+            <w:proofErr w:type="spellStart"/>
+            <w:r>
+              <w:t>ClearOutput</w:t>
+            </w:r>
+            <w:proofErr w:type="spellEnd"/>
+            <w:r>
+              <w:t> </w:t>
             </w:r>
           </w:p>
         </w:tc>
@@ -1992,7 +2982,15 @@
           </w:tcPr>
           <w:p>
             <w:r>
-              <w:t>Specifies whether all files in the output directory, which is specified in the GenResultPath key, should be removed before the page wrapper generation starts.</w:t>
+              <w:t xml:space="preserve">Specifies whether all files in the output directory, which is specified in the </w:t>
+            </w:r>
+            <w:proofErr w:type="spellStart"/>
+            <w:r>
+              <w:t>GenResultPath</w:t>
+            </w:r>
+            <w:proofErr w:type="spellEnd"/>
+            <w:r>
+              <w:t> key, should be removed before the page wrapper generation starts.</w:t>
             </w:r>
           </w:p>
           <w:p>
@@ -2031,7 +3029,15 @@
           </w:tcPr>
           <w:p>
             <w:r>
-              <w:t>&lt;add key="ClearOutput" value="true"/&gt;</w:t>
+              <w:t>&lt;add key="</w:t>
+            </w:r>
+            <w:proofErr w:type="spellStart"/>
+            <w:r>
+              <w:t>ClearOutput</w:t>
+            </w:r>
+            <w:proofErr w:type="spellEnd"/>
+            <w:r>
+              <w:t>" value="true"/&gt;</w:t>
             </w:r>
           </w:p>
         </w:tc>
@@ -2076,7 +3082,15 @@
           </w:tcPr>
           <w:p>
             <w:r>
-              <w:t>&lt;add key="ClearOutput" value="false"/&gt;</w:t>
+              <w:t>&lt;add key="</w:t>
+            </w:r>
+            <w:proofErr w:type="spellStart"/>
+            <w:r>
+              <w:t>ClearOutput</w:t>
+            </w:r>
+            <w:proofErr w:type="spellEnd"/>
+            <w:r>
+              <w:t>" value="false"/&gt;</w:t>
             </w:r>
           </w:p>
         </w:tc>
@@ -2094,6 +3108,7 @@
           </w:tcPr>
           <w:p>
             <w:r>
+              <w:lastRenderedPageBreak/>
               <w:t>Namespace</w:t>
             </w:r>
           </w:p>
@@ -2111,7 +3126,23 @@
           </w:p>
           <w:p>
             <w:r>
-              <w:t>We recommend that you use the following template for the namespace name: GeneratedWrappers.&lt;PartnerName&gt;.</w:t>
+              <w:t xml:space="preserve">We recommend that you use the following template for the namespace name: </w:t>
+            </w:r>
+            <w:proofErr w:type="spellStart"/>
+            <w:r>
+              <w:t>GeneratedWrappers</w:t>
+            </w:r>
+            <w:proofErr w:type="spellEnd"/>
+            <w:r>
+              <w:t>.&lt;</w:t>
+            </w:r>
+            <w:proofErr w:type="spellStart"/>
+            <w:r>
+              <w:t>PartnerName</w:t>
+            </w:r>
+            <w:proofErr w:type="spellEnd"/>
+            <w:r>
+              <w:t>&gt;.</w:t>
             </w:r>
           </w:p>
         </w:tc>
@@ -2135,7 +3166,15 @@
           </w:tcPr>
           <w:p>
             <w:r>
-              <w:t>&lt;add key="Namespace" value="GeneratedWrappers.Acumatica"/&gt;</w:t>
+              <w:t>&lt;add key="Namespace" value="</w:t>
+            </w:r>
+            <w:proofErr w:type="spellStart"/>
+            <w:r>
+              <w:t>GeneratedWrappers.Acumatica</w:t>
+            </w:r>
+            <w:proofErr w:type="spellEnd"/>
+            <w:r>
+              <w:t>"/&gt;</w:t>
             </w:r>
           </w:p>
         </w:tc>
@@ -2152,9 +3191,11 @@
             <w:hideMark/>
           </w:tcPr>
           <w:p>
+            <w:proofErr w:type="spellStart"/>
             <w:r>
               <w:t>PagesParameters</w:t>
             </w:r>
+            <w:proofErr w:type="spellEnd"/>
           </w:p>
         </w:tc>
         <w:tc>
@@ -2189,9 +3230,17 @@
           </w:tcPr>
           <w:p>
             <w:r>
-              <w:t>&lt;add key="PagesParameters" value="</w:t>
-            </w:r>
-            <w:hyperlink r:id="rId8" w:anchor="ClassGenerator.exe.config-PagesWithParameters.txt" w:history="1">
+              <w:t>&lt;add key="</w:t>
+            </w:r>
+            <w:proofErr w:type="spellStart"/>
+            <w:r>
+              <w:t>PagesParameters</w:t>
+            </w:r>
+            <w:proofErr w:type="spellEnd"/>
+            <w:r>
+              <w:t>" value="</w:t>
+            </w:r>
+            <w:hyperlink r:id="rId10" w:anchor="ClassGenerator.exe.config-PagesWithParameters.txt" w:history="1">
               <w:r>
                 <w:rPr>
                   <w:rStyle w:val="Hyperlink"/>
@@ -2217,9 +3266,11 @@
             <w:hideMark/>
           </w:tcPr>
           <w:p>
+            <w:proofErr w:type="spellStart"/>
             <w:r>
               <w:t>GenericInquiryParameters</w:t>
             </w:r>
+            <w:proofErr w:type="spellEnd"/>
           </w:p>
         </w:tc>
         <w:tc>
@@ -2254,9 +3305,17 @@
           </w:tcPr>
           <w:p>
             <w:r>
-              <w:t>&lt;add key="GenericInquiryParameters" value="</w:t>
-            </w:r>
-            <w:hyperlink r:id="rId9" w:anchor="ClassGenerator.exe.config-GenericInquiriesWithParameters.txt" w:history="1">
+              <w:t>&lt;add key="</w:t>
+            </w:r>
+            <w:proofErr w:type="spellStart"/>
+            <w:r>
+              <w:t>GenericInquiryParameters</w:t>
+            </w:r>
+            <w:proofErr w:type="spellEnd"/>
+            <w:r>
+              <w:t>" value="</w:t>
+            </w:r>
+            <w:hyperlink r:id="rId11" w:anchor="ClassGenerator.exe.config-GenericInquiriesWithParameters.txt" w:history="1">
               <w:r>
                 <w:rPr>
                   <w:rStyle w:val="Hyperlink"/>
@@ -2302,11 +3361,7 @@
           </w:p>
           <w:p>
             <w:r>
-              <w:t xml:space="preserve">You can set the value of this key to true to replaces entries of ctl01 with </w:t>
-            </w:r>
-            <w:r>
-              <w:lastRenderedPageBreak/>
-              <w:t>ctl00 in the generated page wrappers.</w:t>
+              <w:t>You can set the value of this key to true to replaces entries of ctl01 with ctl00 in the generated page wrappers.</w:t>
             </w:r>
           </w:p>
           <w:p>
@@ -2324,7 +3379,6 @@
           </w:tcPr>
           <w:p>
             <w:r>
-              <w:lastRenderedPageBreak/>
               <w:t>Optional</w:t>
             </w:r>
           </w:p>
@@ -2629,6 +3683,66 @@
   </w:num>
   <w:num w:numId="2" w16cid:durableId="1519151075">
     <w:abstractNumId w:val="0"/>
+  </w:num>
+  <w:num w:numId="3" w16cid:durableId="60754552">
+    <w:abstractNumId w:val="1"/>
+    <w:lvlOverride w:ilvl="0">
+      <w:startOverride w:val="1"/>
+    </w:lvlOverride>
+    <w:lvlOverride w:ilvl="1">
+      <w:startOverride w:val="1"/>
+    </w:lvlOverride>
+    <w:lvlOverride w:ilvl="2">
+      <w:startOverride w:val="1"/>
+    </w:lvlOverride>
+    <w:lvlOverride w:ilvl="3">
+      <w:startOverride w:val="1"/>
+    </w:lvlOverride>
+    <w:lvlOverride w:ilvl="4">
+      <w:startOverride w:val="1"/>
+    </w:lvlOverride>
+    <w:lvlOverride w:ilvl="5">
+      <w:startOverride w:val="1"/>
+    </w:lvlOverride>
+    <w:lvlOverride w:ilvl="6">
+      <w:startOverride w:val="1"/>
+    </w:lvlOverride>
+    <w:lvlOverride w:ilvl="7">
+      <w:startOverride w:val="1"/>
+    </w:lvlOverride>
+    <w:lvlOverride w:ilvl="8">
+      <w:startOverride w:val="1"/>
+    </w:lvlOverride>
+  </w:num>
+  <w:num w:numId="4" w16cid:durableId="200633533">
+    <w:abstractNumId w:val="0"/>
+    <w:lvlOverride w:ilvl="0">
+      <w:startOverride w:val="1"/>
+    </w:lvlOverride>
+    <w:lvlOverride w:ilvl="1">
+      <w:startOverride w:val="1"/>
+    </w:lvlOverride>
+    <w:lvlOverride w:ilvl="2">
+      <w:startOverride w:val="1"/>
+    </w:lvlOverride>
+    <w:lvlOverride w:ilvl="3">
+      <w:startOverride w:val="1"/>
+    </w:lvlOverride>
+    <w:lvlOverride w:ilvl="4">
+      <w:startOverride w:val="1"/>
+    </w:lvlOverride>
+    <w:lvlOverride w:ilvl="5">
+      <w:startOverride w:val="1"/>
+    </w:lvlOverride>
+    <w:lvlOverride w:ilvl="6">
+      <w:startOverride w:val="1"/>
+    </w:lvlOverride>
+    <w:lvlOverride w:ilvl="7">
+      <w:startOverride w:val="1"/>
+    </w:lvlOverride>
+    <w:lvlOverride w:ilvl="8">
+      <w:startOverride w:val="1"/>
+    </w:lvlOverride>
   </w:num>
 </w:numbering>
 </file>

</xml_diff>